<commit_message>
add version 6 resume
</commit_message>
<xml_diff>
--- a/public/docs/Resume.docx
+++ b/public/docs/Resume.docx
@@ -1,6 +1,6 @@
 
 <file path=word/document.xml><?xml version="1.0" encoding="utf-8"?>
-<w:document xmlns:wpc="http://schemas.microsoft.com/office/word/2010/wordprocessingCanvas" xmlns:cx="http://schemas.microsoft.com/office/drawing/2014/chartex" xmlns:cx1="http://schemas.microsoft.com/office/drawing/2015/9/8/chartex" xmlns:cx2="http://schemas.microsoft.com/office/drawing/2015/10/21/chartex" xmlns:cx3="http://schemas.microsoft.com/office/drawing/2016/5/9/chartex" xmlns:cx4="http://schemas.microsoft.com/office/drawing/2016/5/10/chartex" xmlns:cx5="http://schemas.microsoft.com/office/drawing/2016/5/11/chartex" xmlns:cx6="http://schemas.microsoft.com/office/drawing/2016/5/12/chartex" xmlns:cx7="http://schemas.microsoft.com/office/drawing/2016/5/13/chartex" xmlns:cx8="http://schemas.microsoft.com/office/drawing/2016/5/14/chartex" xmlns:mc="http://schemas.openxmlformats.org/markup-compatibility/2006" xmlns:aink="http://schemas.microsoft.com/office/drawing/2016/ink" xmlns:am3d="http://schemas.microsoft.com/office/drawing/2017/model3d" xmlns:o="urn:schemas-microsoft-com:office:office" xmlns:oel="http://schemas.microsoft.com/office/2019/extlst" xmlns:r="http://schemas.openxmlformats.org/officeDocument/2006/relationships" xmlns:m="http://schemas.openxmlformats.org/officeDocument/2006/math" xmlns:v="urn:schemas-microsoft-com:vml" xmlns:wp14="http://schemas.microsoft.com/office/word/2010/wordprocessingDrawing" xmlns:wp="http://schemas.openxmlformats.org/drawingml/2006/wordprocessingDrawing" xmlns:w10="urn:schemas-microsoft-com:office:word" xmlns:w="http://schemas.openxmlformats.org/wordprocessingml/2006/main" xmlns:w14="http://schemas.microsoft.com/office/word/2010/wordml" xmlns:w15="http://schemas.microsoft.com/office/word/2012/wordml" xmlns:w16cex="http://schemas.microsoft.com/office/word/2018/wordml/cex" xmlns:w16cid="http://schemas.microsoft.com/office/word/2016/wordml/cid" xmlns:w16="http://schemas.microsoft.com/office/word/2018/wordml" xmlns:w16sdtdh="http://schemas.microsoft.com/office/word/2020/wordml/sdtdatahash" xmlns:w16se="http://schemas.microsoft.com/office/word/2015/wordml/symex" xmlns:wpg="http://schemas.microsoft.com/office/word/2010/wordprocessingGroup" xmlns:wpi="http://schemas.microsoft.com/office/word/2010/wordprocessingInk" xmlns:wne="http://schemas.microsoft.com/office/word/2006/wordml" xmlns:wps="http://schemas.microsoft.com/office/word/2010/wordprocessingShape" mc:Ignorable="w14 w15 w16se w16cid w16 w16cex w16sdtdh wp14">
+<w:document xmlns:wpc="http://schemas.microsoft.com/office/word/2010/wordprocessingCanvas" xmlns:cx="http://schemas.microsoft.com/office/drawing/2014/chartex" xmlns:cx1="http://schemas.microsoft.com/office/drawing/2015/9/8/chartex" xmlns:cx2="http://schemas.microsoft.com/office/drawing/2015/10/21/chartex" xmlns:cx3="http://schemas.microsoft.com/office/drawing/2016/5/9/chartex" xmlns:cx4="http://schemas.microsoft.com/office/drawing/2016/5/10/chartex" xmlns:cx5="http://schemas.microsoft.com/office/drawing/2016/5/11/chartex" xmlns:cx6="http://schemas.microsoft.com/office/drawing/2016/5/12/chartex" xmlns:cx7="http://schemas.microsoft.com/office/drawing/2016/5/13/chartex" xmlns:cx8="http://schemas.microsoft.com/office/drawing/2016/5/14/chartex" xmlns:mc="http://schemas.openxmlformats.org/markup-compatibility/2006" xmlns:aink="http://schemas.microsoft.com/office/drawing/2016/ink" xmlns:am3d="http://schemas.microsoft.com/office/drawing/2017/model3d" xmlns:o="urn:schemas-microsoft-com:office:office" xmlns:oel="http://schemas.microsoft.com/office/2019/extlst" xmlns:r="http://schemas.openxmlformats.org/officeDocument/2006/relationships" xmlns:m="http://schemas.openxmlformats.org/officeDocument/2006/math" xmlns:v="urn:schemas-microsoft-com:vml" xmlns:wp14="http://schemas.microsoft.com/office/word/2010/wordprocessingDrawing" xmlns:wp="http://schemas.openxmlformats.org/drawingml/2006/wordprocessingDrawing" xmlns:w10="urn:schemas-microsoft-com:office:word" xmlns:w="http://schemas.openxmlformats.org/wordprocessingml/2006/main" xmlns:w14="http://schemas.microsoft.com/office/word/2010/wordml" xmlns:w15="http://schemas.microsoft.com/office/word/2012/wordml" xmlns:w16cex="http://schemas.microsoft.com/office/word/2018/wordml/cex" xmlns:w16cid="http://schemas.microsoft.com/office/word/2016/wordml/cid" xmlns:w16="http://schemas.microsoft.com/office/word/2018/wordml" xmlns:w16du="http://schemas.microsoft.com/office/word/2023/wordml/word16du" xmlns:w16sdtdh="http://schemas.microsoft.com/office/word/2020/wordml/sdtdatahash" xmlns:w16se="http://schemas.microsoft.com/office/word/2015/wordml/symex" xmlns:wpg="http://schemas.microsoft.com/office/word/2010/wordprocessingGroup" xmlns:wpi="http://schemas.microsoft.com/office/word/2010/wordprocessingInk" xmlns:wne="http://schemas.microsoft.com/office/word/2006/wordml" xmlns:wps="http://schemas.microsoft.com/office/word/2010/wordprocessingShape" mc:Ignorable="w14 w15 w16se w16cid w16 w16cex w16sdtdh w16du wp14">
   <w:body>
     <w:p>
       <w:pPr>
@@ -289,28 +289,7 @@
           <w:sz w:val="20"/>
           <w:szCs w:val="20"/>
         </w:rPr>
-        <w:t xml:space="preserve">Next.js, </w:t>
-      </w:r>
-      <w:r>
-        <w:rPr>
-          <w:sz w:val="20"/>
-          <w:szCs w:val="20"/>
-        </w:rPr>
-        <w:t>MS</w:t>
-      </w:r>
-      <w:r>
-        <w:rPr>
-          <w:sz w:val="20"/>
-          <w:szCs w:val="20"/>
-        </w:rPr>
-        <w:t>DOS</w:t>
-      </w:r>
-      <w:r>
-        <w:rPr>
-          <w:sz w:val="20"/>
-          <w:szCs w:val="20"/>
-        </w:rPr>
-        <w:t>,</w:t>
+        <w:t>Next.js,</w:t>
       </w:r>
       <w:r>
         <w:rPr>
@@ -386,6 +365,20 @@
           <w:sz w:val="20"/>
           <w:szCs w:val="20"/>
         </w:rPr>
+        <w:t>Windows</w:t>
+      </w:r>
+      <w:r>
+        <w:rPr>
+          <w:sz w:val="20"/>
+          <w:szCs w:val="20"/>
+        </w:rPr>
+        <w:t xml:space="preserve">, </w:t>
+      </w:r>
+      <w:r>
+        <w:rPr>
+          <w:sz w:val="20"/>
+          <w:szCs w:val="20"/>
+        </w:rPr>
         <w:t>Linux</w:t>
       </w:r>
       <w:r>
@@ -408,69 +401,6 @@
           <w:szCs w:val="20"/>
         </w:rPr>
         <w:t>)</w:t>
-      </w:r>
-      <w:r>
-        <w:rPr>
-          <w:sz w:val="20"/>
-          <w:szCs w:val="20"/>
-        </w:rPr>
-        <w:t xml:space="preserve">, </w:t>
-      </w:r>
-      <w:r>
-        <w:rPr>
-          <w:sz w:val="20"/>
-          <w:szCs w:val="20"/>
-        </w:rPr>
-        <w:t>Windows XP, Vista,</w:t>
-      </w:r>
-      <w:r>
-        <w:rPr>
-          <w:sz w:val="20"/>
-          <w:szCs w:val="20"/>
-        </w:rPr>
-        <w:t xml:space="preserve"> </w:t>
-      </w:r>
-      <w:r>
-        <w:rPr>
-          <w:sz w:val="20"/>
-          <w:szCs w:val="20"/>
-        </w:rPr>
-        <w:t>7,</w:t>
-      </w:r>
-      <w:r>
-        <w:rPr>
-          <w:sz w:val="20"/>
-          <w:szCs w:val="20"/>
-        </w:rPr>
-        <w:t xml:space="preserve"> </w:t>
-      </w:r>
-      <w:r>
-        <w:rPr>
-          <w:sz w:val="20"/>
-          <w:szCs w:val="20"/>
-        </w:rPr>
-        <w:t>8,</w:t>
-      </w:r>
-      <w:r>
-        <w:rPr>
-          <w:sz w:val="20"/>
-          <w:szCs w:val="20"/>
-        </w:rPr>
-        <w:t xml:space="preserve"> </w:t>
-      </w:r>
-      <w:r>
-        <w:rPr>
-          <w:sz w:val="20"/>
-          <w:szCs w:val="20"/>
-        </w:rPr>
-        <w:t>10</w:t>
-      </w:r>
-      <w:r>
-        <w:rPr>
-          <w:sz w:val="20"/>
-          <w:szCs w:val="20"/>
-        </w:rPr>
-        <w:t>, 11</w:t>
       </w:r>
     </w:p>
     <w:p>
@@ -664,7 +594,14 @@
           <w:sz w:val="20"/>
           <w:szCs w:val="20"/>
         </w:rPr>
-        <w:t>Industrial schematics, and firmware.</w:t>
+        <w:t>Industrial schematics, firmware</w:t>
+      </w:r>
+      <w:r>
+        <w:rPr>
+          <w:sz w:val="20"/>
+          <w:szCs w:val="20"/>
+        </w:rPr>
+        <w:t>, and Desktop applications</w:t>
       </w:r>
     </w:p>
     <w:p>
@@ -691,7 +628,28 @@
           <w:sz w:val="20"/>
           <w:szCs w:val="20"/>
         </w:rPr>
-        <w:t>Supporting and making design decisions for products and services</w:t>
+        <w:t xml:space="preserve">Supporting and making design decisions for </w:t>
+      </w:r>
+      <w:r>
+        <w:rPr>
+          <w:sz w:val="20"/>
+          <w:szCs w:val="20"/>
+        </w:rPr>
+        <w:t>projects</w:t>
+      </w:r>
+      <w:r>
+        <w:rPr>
+          <w:sz w:val="20"/>
+          <w:szCs w:val="20"/>
+        </w:rPr>
+        <w:t xml:space="preserve"> and services</w:t>
+      </w:r>
+      <w:r>
+        <w:rPr>
+          <w:sz w:val="20"/>
+          <w:szCs w:val="20"/>
+        </w:rPr>
+        <w:t>.</w:t>
       </w:r>
     </w:p>
     <w:p>
@@ -718,7 +676,21 @@
           <w:sz w:val="20"/>
           <w:szCs w:val="20"/>
         </w:rPr>
-        <w:t xml:space="preserve"> Work in a consulting role, quoting for clients, problem solving hardware issues.</w:t>
+        <w:t xml:space="preserve">Work in a consulting role, quoting for clients, problem solving hardware </w:t>
+      </w:r>
+      <w:r>
+        <w:rPr>
+          <w:sz w:val="20"/>
+          <w:szCs w:val="20"/>
+        </w:rPr>
+        <w:t xml:space="preserve">&amp; software </w:t>
+      </w:r>
+      <w:r>
+        <w:rPr>
+          <w:sz w:val="20"/>
+          <w:szCs w:val="20"/>
+        </w:rPr>
+        <w:t>issues.</w:t>
       </w:r>
     </w:p>
     <w:p>
@@ -1434,7 +1406,21 @@
           <w:sz w:val="20"/>
           <w:szCs w:val="20"/>
         </w:rPr>
-        <w:t>, 10kW electric unicycle</w:t>
+        <w:t xml:space="preserve">, </w:t>
+      </w:r>
+      <w:r>
+        <w:rPr>
+          <w:sz w:val="20"/>
+          <w:szCs w:val="20"/>
+        </w:rPr>
+        <w:t>1</w:t>
+      </w:r>
+      <w:r>
+        <w:rPr>
+          <w:sz w:val="20"/>
+          <w:szCs w:val="20"/>
+        </w:rPr>
+        <w:t>kW electric unicycle</w:t>
       </w:r>
     </w:p>
     <w:p>
@@ -1915,13 +1901,6 @@
         </w:rPr>
         <w:t>, Custom PCB Etching</w:t>
       </w:r>
-      <w:r>
-        <w:rPr>
-          <w:sz w:val="20"/>
-          <w:szCs w:val="20"/>
-        </w:rPr>
-        <w:t>, SMD, Through Hole</w:t>
-      </w:r>
     </w:p>
     <w:p>
       <w:pPr>
@@ -2008,28 +1987,14 @@
           <w:sz w:val="20"/>
           <w:szCs w:val="20"/>
         </w:rPr>
-        <w:t xml:space="preserve"> Solutions – Arduino, </w:t>
-      </w:r>
-      <w:r>
-        <w:rPr>
-          <w:sz w:val="20"/>
-          <w:szCs w:val="20"/>
-        </w:rPr>
-        <w:t>Raspberry</w:t>
-      </w:r>
-      <w:r>
-        <w:rPr>
-          <w:sz w:val="20"/>
-          <w:szCs w:val="20"/>
-        </w:rPr>
-        <w:t xml:space="preserve"> Pi, Serial Programming</w:t>
-      </w:r>
-      <w:r>
-        <w:rPr>
-          <w:sz w:val="20"/>
-          <w:szCs w:val="20"/>
-        </w:rPr>
-        <w:t>, Microcontroller Development</w:t>
+        <w:t xml:space="preserve"> Solutions – </w:t>
+      </w:r>
+      <w:r>
+        <w:rPr>
+          <w:sz w:val="20"/>
+          <w:szCs w:val="20"/>
+        </w:rPr>
+        <w:t>Bear metal STM32 &amp; ATMega</w:t>
       </w:r>
     </w:p>
     <w:p>
@@ -2186,7 +2151,7 @@
 </file>
 
 <file path=word/endnotes.xml><?xml version="1.0" encoding="utf-8"?>
-<w:endnotes xmlns:wpc="http://schemas.microsoft.com/office/word/2010/wordprocessingCanvas" xmlns:cx="http://schemas.microsoft.com/office/drawing/2014/chartex" xmlns:cx1="http://schemas.microsoft.com/office/drawing/2015/9/8/chartex" xmlns:cx2="http://schemas.microsoft.com/office/drawing/2015/10/21/chartex" xmlns:cx3="http://schemas.microsoft.com/office/drawing/2016/5/9/chartex" xmlns:cx4="http://schemas.microsoft.com/office/drawing/2016/5/10/chartex" xmlns:cx5="http://schemas.microsoft.com/office/drawing/2016/5/11/chartex" xmlns:cx6="http://schemas.microsoft.com/office/drawing/2016/5/12/chartex" xmlns:cx7="http://schemas.microsoft.com/office/drawing/2016/5/13/chartex" xmlns:cx8="http://schemas.microsoft.com/office/drawing/2016/5/14/chartex" xmlns:mc="http://schemas.openxmlformats.org/markup-compatibility/2006" xmlns:aink="http://schemas.microsoft.com/office/drawing/2016/ink" xmlns:am3d="http://schemas.microsoft.com/office/drawing/2017/model3d" xmlns:o="urn:schemas-microsoft-com:office:office" xmlns:oel="http://schemas.microsoft.com/office/2019/extlst" xmlns:r="http://schemas.openxmlformats.org/officeDocument/2006/relationships" xmlns:m="http://schemas.openxmlformats.org/officeDocument/2006/math" xmlns:v="urn:schemas-microsoft-com:vml" xmlns:wp14="http://schemas.microsoft.com/office/word/2010/wordprocessingDrawing" xmlns:wp="http://schemas.openxmlformats.org/drawingml/2006/wordprocessingDrawing" xmlns:w10="urn:schemas-microsoft-com:office:word" xmlns:w="http://schemas.openxmlformats.org/wordprocessingml/2006/main" xmlns:w14="http://schemas.microsoft.com/office/word/2010/wordml" xmlns:w15="http://schemas.microsoft.com/office/word/2012/wordml" xmlns:w16cex="http://schemas.microsoft.com/office/word/2018/wordml/cex" xmlns:w16cid="http://schemas.microsoft.com/office/word/2016/wordml/cid" xmlns:w16="http://schemas.microsoft.com/office/word/2018/wordml" xmlns:w16sdtdh="http://schemas.microsoft.com/office/word/2020/wordml/sdtdatahash" xmlns:w16se="http://schemas.microsoft.com/office/word/2015/wordml/symex" xmlns:wpg="http://schemas.microsoft.com/office/word/2010/wordprocessingGroup" xmlns:wpi="http://schemas.microsoft.com/office/word/2010/wordprocessingInk" xmlns:wne="http://schemas.microsoft.com/office/word/2006/wordml" xmlns:wps="http://schemas.microsoft.com/office/word/2010/wordprocessingShape" mc:Ignorable="w14 w15 w16se w16cid w16 w16cex w16sdtdh wp14">
+<w:endnotes xmlns:wpc="http://schemas.microsoft.com/office/word/2010/wordprocessingCanvas" xmlns:cx="http://schemas.microsoft.com/office/drawing/2014/chartex" xmlns:cx1="http://schemas.microsoft.com/office/drawing/2015/9/8/chartex" xmlns:cx2="http://schemas.microsoft.com/office/drawing/2015/10/21/chartex" xmlns:cx3="http://schemas.microsoft.com/office/drawing/2016/5/9/chartex" xmlns:cx4="http://schemas.microsoft.com/office/drawing/2016/5/10/chartex" xmlns:cx5="http://schemas.microsoft.com/office/drawing/2016/5/11/chartex" xmlns:cx6="http://schemas.microsoft.com/office/drawing/2016/5/12/chartex" xmlns:cx7="http://schemas.microsoft.com/office/drawing/2016/5/13/chartex" xmlns:cx8="http://schemas.microsoft.com/office/drawing/2016/5/14/chartex" xmlns:mc="http://schemas.openxmlformats.org/markup-compatibility/2006" xmlns:aink="http://schemas.microsoft.com/office/drawing/2016/ink" xmlns:am3d="http://schemas.microsoft.com/office/drawing/2017/model3d" xmlns:o="urn:schemas-microsoft-com:office:office" xmlns:oel="http://schemas.microsoft.com/office/2019/extlst" xmlns:r="http://schemas.openxmlformats.org/officeDocument/2006/relationships" xmlns:m="http://schemas.openxmlformats.org/officeDocument/2006/math" xmlns:v="urn:schemas-microsoft-com:vml" xmlns:wp14="http://schemas.microsoft.com/office/word/2010/wordprocessingDrawing" xmlns:wp="http://schemas.openxmlformats.org/drawingml/2006/wordprocessingDrawing" xmlns:w10="urn:schemas-microsoft-com:office:word" xmlns:w="http://schemas.openxmlformats.org/wordprocessingml/2006/main" xmlns:w14="http://schemas.microsoft.com/office/word/2010/wordml" xmlns:w15="http://schemas.microsoft.com/office/word/2012/wordml" xmlns:w16cex="http://schemas.microsoft.com/office/word/2018/wordml/cex" xmlns:w16cid="http://schemas.microsoft.com/office/word/2016/wordml/cid" xmlns:w16="http://schemas.microsoft.com/office/word/2018/wordml" xmlns:w16du="http://schemas.microsoft.com/office/word/2023/wordml/word16du" xmlns:w16sdtdh="http://schemas.microsoft.com/office/word/2020/wordml/sdtdatahash" xmlns:w16se="http://schemas.microsoft.com/office/word/2015/wordml/symex" xmlns:wpg="http://schemas.microsoft.com/office/word/2010/wordprocessingGroup" xmlns:wpi="http://schemas.microsoft.com/office/word/2010/wordprocessingInk" xmlns:wne="http://schemas.microsoft.com/office/word/2006/wordml" xmlns:wps="http://schemas.microsoft.com/office/word/2010/wordprocessingShape" mc:Ignorable="w14 w15 w16se w16cid w16 w16cex w16sdtdh w16du wp14">
   <w:endnote w:type="separator" w:id="-1">
     <w:p>
       <w:pPr>
@@ -2211,7 +2176,7 @@
 </file>
 
 <file path=word/footer1.xml><?xml version="1.0" encoding="utf-8"?>
-<w:ftr xmlns:wpc="http://schemas.microsoft.com/office/word/2010/wordprocessingCanvas" xmlns:cx="http://schemas.microsoft.com/office/drawing/2014/chartex" xmlns:cx1="http://schemas.microsoft.com/office/drawing/2015/9/8/chartex" xmlns:cx2="http://schemas.microsoft.com/office/drawing/2015/10/21/chartex" xmlns:cx3="http://schemas.microsoft.com/office/drawing/2016/5/9/chartex" xmlns:cx4="http://schemas.microsoft.com/office/drawing/2016/5/10/chartex" xmlns:cx5="http://schemas.microsoft.com/office/drawing/2016/5/11/chartex" xmlns:cx6="http://schemas.microsoft.com/office/drawing/2016/5/12/chartex" xmlns:cx7="http://schemas.microsoft.com/office/drawing/2016/5/13/chartex" xmlns:cx8="http://schemas.microsoft.com/office/drawing/2016/5/14/chartex" xmlns:mc="http://schemas.openxmlformats.org/markup-compatibility/2006" xmlns:aink="http://schemas.microsoft.com/office/drawing/2016/ink" xmlns:am3d="http://schemas.microsoft.com/office/drawing/2017/model3d" xmlns:o="urn:schemas-microsoft-com:office:office" xmlns:oel="http://schemas.microsoft.com/office/2019/extlst" xmlns:r="http://schemas.openxmlformats.org/officeDocument/2006/relationships" xmlns:m="http://schemas.openxmlformats.org/officeDocument/2006/math" xmlns:v="urn:schemas-microsoft-com:vml" xmlns:wp14="http://schemas.microsoft.com/office/word/2010/wordprocessingDrawing" xmlns:wp="http://schemas.openxmlformats.org/drawingml/2006/wordprocessingDrawing" xmlns:w10="urn:schemas-microsoft-com:office:word" xmlns:w="http://schemas.openxmlformats.org/wordprocessingml/2006/main" xmlns:w14="http://schemas.microsoft.com/office/word/2010/wordml" xmlns:w15="http://schemas.microsoft.com/office/word/2012/wordml" xmlns:w16cex="http://schemas.microsoft.com/office/word/2018/wordml/cex" xmlns:w16cid="http://schemas.microsoft.com/office/word/2016/wordml/cid" xmlns:w16="http://schemas.microsoft.com/office/word/2018/wordml" xmlns:w16sdtdh="http://schemas.microsoft.com/office/word/2020/wordml/sdtdatahash" xmlns:w16se="http://schemas.microsoft.com/office/word/2015/wordml/symex" xmlns:wpg="http://schemas.microsoft.com/office/word/2010/wordprocessingGroup" xmlns:wpi="http://schemas.microsoft.com/office/word/2010/wordprocessingInk" xmlns:wne="http://schemas.microsoft.com/office/word/2006/wordml" xmlns:wps="http://schemas.microsoft.com/office/word/2010/wordprocessingShape" mc:Ignorable="w14 w15 w16se w16cid w16 w16cex w16sdtdh wp14">
+<w:ftr xmlns:wpc="http://schemas.microsoft.com/office/word/2010/wordprocessingCanvas" xmlns:cx="http://schemas.microsoft.com/office/drawing/2014/chartex" xmlns:cx1="http://schemas.microsoft.com/office/drawing/2015/9/8/chartex" xmlns:cx2="http://schemas.microsoft.com/office/drawing/2015/10/21/chartex" xmlns:cx3="http://schemas.microsoft.com/office/drawing/2016/5/9/chartex" xmlns:cx4="http://schemas.microsoft.com/office/drawing/2016/5/10/chartex" xmlns:cx5="http://schemas.microsoft.com/office/drawing/2016/5/11/chartex" xmlns:cx6="http://schemas.microsoft.com/office/drawing/2016/5/12/chartex" xmlns:cx7="http://schemas.microsoft.com/office/drawing/2016/5/13/chartex" xmlns:cx8="http://schemas.microsoft.com/office/drawing/2016/5/14/chartex" xmlns:mc="http://schemas.openxmlformats.org/markup-compatibility/2006" xmlns:aink="http://schemas.microsoft.com/office/drawing/2016/ink" xmlns:am3d="http://schemas.microsoft.com/office/drawing/2017/model3d" xmlns:o="urn:schemas-microsoft-com:office:office" xmlns:oel="http://schemas.microsoft.com/office/2019/extlst" xmlns:r="http://schemas.openxmlformats.org/officeDocument/2006/relationships" xmlns:m="http://schemas.openxmlformats.org/officeDocument/2006/math" xmlns:v="urn:schemas-microsoft-com:vml" xmlns:wp14="http://schemas.microsoft.com/office/word/2010/wordprocessingDrawing" xmlns:wp="http://schemas.openxmlformats.org/drawingml/2006/wordprocessingDrawing" xmlns:w10="urn:schemas-microsoft-com:office:word" xmlns:w="http://schemas.openxmlformats.org/wordprocessingml/2006/main" xmlns:w14="http://schemas.microsoft.com/office/word/2010/wordml" xmlns:w15="http://schemas.microsoft.com/office/word/2012/wordml" xmlns:w16cex="http://schemas.microsoft.com/office/word/2018/wordml/cex" xmlns:w16cid="http://schemas.microsoft.com/office/word/2016/wordml/cid" xmlns:w16="http://schemas.microsoft.com/office/word/2018/wordml" xmlns:w16du="http://schemas.microsoft.com/office/word/2023/wordml/word16du" xmlns:w16sdtdh="http://schemas.microsoft.com/office/word/2020/wordml/sdtdatahash" xmlns:w16se="http://schemas.microsoft.com/office/word/2015/wordml/symex" xmlns:wpg="http://schemas.microsoft.com/office/word/2010/wordprocessingGroup" xmlns:wpi="http://schemas.microsoft.com/office/word/2010/wordprocessingInk" xmlns:wne="http://schemas.microsoft.com/office/word/2006/wordml" xmlns:wps="http://schemas.microsoft.com/office/word/2010/wordprocessingShape" mc:Ignorable="w14 w15 w16se w16cid w16 w16cex w16sdtdh w16du wp14">
   <w:p>
     <w:pPr>
       <w:pBdr>
@@ -2347,7 +2312,7 @@
 </file>
 
 <file path=word/footnotes.xml><?xml version="1.0" encoding="utf-8"?>
-<w:footnotes xmlns:wpc="http://schemas.microsoft.com/office/word/2010/wordprocessingCanvas" xmlns:cx="http://schemas.microsoft.com/office/drawing/2014/chartex" xmlns:cx1="http://schemas.microsoft.com/office/drawing/2015/9/8/chartex" xmlns:cx2="http://schemas.microsoft.com/office/drawing/2015/10/21/chartex" xmlns:cx3="http://schemas.microsoft.com/office/drawing/2016/5/9/chartex" xmlns:cx4="http://schemas.microsoft.com/office/drawing/2016/5/10/chartex" xmlns:cx5="http://schemas.microsoft.com/office/drawing/2016/5/11/chartex" xmlns:cx6="http://schemas.microsoft.com/office/drawing/2016/5/12/chartex" xmlns:cx7="http://schemas.microsoft.com/office/drawing/2016/5/13/chartex" xmlns:cx8="http://schemas.microsoft.com/office/drawing/2016/5/14/chartex" xmlns:mc="http://schemas.openxmlformats.org/markup-compatibility/2006" xmlns:aink="http://schemas.microsoft.com/office/drawing/2016/ink" xmlns:am3d="http://schemas.microsoft.com/office/drawing/2017/model3d" xmlns:o="urn:schemas-microsoft-com:office:office" xmlns:oel="http://schemas.microsoft.com/office/2019/extlst" xmlns:r="http://schemas.openxmlformats.org/officeDocument/2006/relationships" xmlns:m="http://schemas.openxmlformats.org/officeDocument/2006/math" xmlns:v="urn:schemas-microsoft-com:vml" xmlns:wp14="http://schemas.microsoft.com/office/word/2010/wordprocessingDrawing" xmlns:wp="http://schemas.openxmlformats.org/drawingml/2006/wordprocessingDrawing" xmlns:w10="urn:schemas-microsoft-com:office:word" xmlns:w="http://schemas.openxmlformats.org/wordprocessingml/2006/main" xmlns:w14="http://schemas.microsoft.com/office/word/2010/wordml" xmlns:w15="http://schemas.microsoft.com/office/word/2012/wordml" xmlns:w16cex="http://schemas.microsoft.com/office/word/2018/wordml/cex" xmlns:w16cid="http://schemas.microsoft.com/office/word/2016/wordml/cid" xmlns:w16="http://schemas.microsoft.com/office/word/2018/wordml" xmlns:w16sdtdh="http://schemas.microsoft.com/office/word/2020/wordml/sdtdatahash" xmlns:w16se="http://schemas.microsoft.com/office/word/2015/wordml/symex" xmlns:wpg="http://schemas.microsoft.com/office/word/2010/wordprocessingGroup" xmlns:wpi="http://schemas.microsoft.com/office/word/2010/wordprocessingInk" xmlns:wne="http://schemas.microsoft.com/office/word/2006/wordml" xmlns:wps="http://schemas.microsoft.com/office/word/2010/wordprocessingShape" mc:Ignorable="w14 w15 w16se w16cid w16 w16cex w16sdtdh wp14">
+<w:footnotes xmlns:wpc="http://schemas.microsoft.com/office/word/2010/wordprocessingCanvas" xmlns:cx="http://schemas.microsoft.com/office/drawing/2014/chartex" xmlns:cx1="http://schemas.microsoft.com/office/drawing/2015/9/8/chartex" xmlns:cx2="http://schemas.microsoft.com/office/drawing/2015/10/21/chartex" xmlns:cx3="http://schemas.microsoft.com/office/drawing/2016/5/9/chartex" xmlns:cx4="http://schemas.microsoft.com/office/drawing/2016/5/10/chartex" xmlns:cx5="http://schemas.microsoft.com/office/drawing/2016/5/11/chartex" xmlns:cx6="http://schemas.microsoft.com/office/drawing/2016/5/12/chartex" xmlns:cx7="http://schemas.microsoft.com/office/drawing/2016/5/13/chartex" xmlns:cx8="http://schemas.microsoft.com/office/drawing/2016/5/14/chartex" xmlns:mc="http://schemas.openxmlformats.org/markup-compatibility/2006" xmlns:aink="http://schemas.microsoft.com/office/drawing/2016/ink" xmlns:am3d="http://schemas.microsoft.com/office/drawing/2017/model3d" xmlns:o="urn:schemas-microsoft-com:office:office" xmlns:oel="http://schemas.microsoft.com/office/2019/extlst" xmlns:r="http://schemas.openxmlformats.org/officeDocument/2006/relationships" xmlns:m="http://schemas.openxmlformats.org/officeDocument/2006/math" xmlns:v="urn:schemas-microsoft-com:vml" xmlns:wp14="http://schemas.microsoft.com/office/word/2010/wordprocessingDrawing" xmlns:wp="http://schemas.openxmlformats.org/drawingml/2006/wordprocessingDrawing" xmlns:w10="urn:schemas-microsoft-com:office:word" xmlns:w="http://schemas.openxmlformats.org/wordprocessingml/2006/main" xmlns:w14="http://schemas.microsoft.com/office/word/2010/wordml" xmlns:w15="http://schemas.microsoft.com/office/word/2012/wordml" xmlns:w16cex="http://schemas.microsoft.com/office/word/2018/wordml/cex" xmlns:w16cid="http://schemas.microsoft.com/office/word/2016/wordml/cid" xmlns:w16="http://schemas.microsoft.com/office/word/2018/wordml" xmlns:w16du="http://schemas.microsoft.com/office/word/2023/wordml/word16du" xmlns:w16sdtdh="http://schemas.microsoft.com/office/word/2020/wordml/sdtdatahash" xmlns:w16se="http://schemas.microsoft.com/office/word/2015/wordml/symex" xmlns:wpg="http://schemas.microsoft.com/office/word/2010/wordprocessingGroup" xmlns:wpi="http://schemas.microsoft.com/office/word/2010/wordprocessingInk" xmlns:wne="http://schemas.microsoft.com/office/word/2006/wordml" xmlns:wps="http://schemas.microsoft.com/office/word/2010/wordprocessingShape" mc:Ignorable="w14 w15 w16se w16cid w16 w16cex w16sdtdh w16du wp14">
   <w:footnote w:type="separator" w:id="-1">
     <w:p>
       <w:pPr>
@@ -2372,7 +2337,7 @@
 </file>
 
 <file path=word/header1.xml><?xml version="1.0" encoding="utf-8"?>
-<w:hdr xmlns:wpc="http://schemas.microsoft.com/office/word/2010/wordprocessingCanvas" xmlns:cx="http://schemas.microsoft.com/office/drawing/2014/chartex" xmlns:cx1="http://schemas.microsoft.com/office/drawing/2015/9/8/chartex" xmlns:cx2="http://schemas.microsoft.com/office/drawing/2015/10/21/chartex" xmlns:cx3="http://schemas.microsoft.com/office/drawing/2016/5/9/chartex" xmlns:cx4="http://schemas.microsoft.com/office/drawing/2016/5/10/chartex" xmlns:cx5="http://schemas.microsoft.com/office/drawing/2016/5/11/chartex" xmlns:cx6="http://schemas.microsoft.com/office/drawing/2016/5/12/chartex" xmlns:cx7="http://schemas.microsoft.com/office/drawing/2016/5/13/chartex" xmlns:cx8="http://schemas.microsoft.com/office/drawing/2016/5/14/chartex" xmlns:mc="http://schemas.openxmlformats.org/markup-compatibility/2006" xmlns:aink="http://schemas.microsoft.com/office/drawing/2016/ink" xmlns:am3d="http://schemas.microsoft.com/office/drawing/2017/model3d" xmlns:o="urn:schemas-microsoft-com:office:office" xmlns:oel="http://schemas.microsoft.com/office/2019/extlst" xmlns:r="http://schemas.openxmlformats.org/officeDocument/2006/relationships" xmlns:m="http://schemas.openxmlformats.org/officeDocument/2006/math" xmlns:v="urn:schemas-microsoft-com:vml" xmlns:wp14="http://schemas.microsoft.com/office/word/2010/wordprocessingDrawing" xmlns:wp="http://schemas.openxmlformats.org/drawingml/2006/wordprocessingDrawing" xmlns:w10="urn:schemas-microsoft-com:office:word" xmlns:w="http://schemas.openxmlformats.org/wordprocessingml/2006/main" xmlns:w14="http://schemas.microsoft.com/office/word/2010/wordml" xmlns:w15="http://schemas.microsoft.com/office/word/2012/wordml" xmlns:w16cex="http://schemas.microsoft.com/office/word/2018/wordml/cex" xmlns:w16cid="http://schemas.microsoft.com/office/word/2016/wordml/cid" xmlns:w16="http://schemas.microsoft.com/office/word/2018/wordml" xmlns:w16sdtdh="http://schemas.microsoft.com/office/word/2020/wordml/sdtdatahash" xmlns:w16se="http://schemas.microsoft.com/office/word/2015/wordml/symex" xmlns:wpg="http://schemas.microsoft.com/office/word/2010/wordprocessingGroup" xmlns:wpi="http://schemas.microsoft.com/office/word/2010/wordprocessingInk" xmlns:wne="http://schemas.microsoft.com/office/word/2006/wordml" xmlns:wps="http://schemas.microsoft.com/office/word/2010/wordprocessingShape" mc:Ignorable="w14 w15 w16se w16cid w16 w16cex w16sdtdh wp14">
+<w:hdr xmlns:wpc="http://schemas.microsoft.com/office/word/2010/wordprocessingCanvas" xmlns:cx="http://schemas.microsoft.com/office/drawing/2014/chartex" xmlns:cx1="http://schemas.microsoft.com/office/drawing/2015/9/8/chartex" xmlns:cx2="http://schemas.microsoft.com/office/drawing/2015/10/21/chartex" xmlns:cx3="http://schemas.microsoft.com/office/drawing/2016/5/9/chartex" xmlns:cx4="http://schemas.microsoft.com/office/drawing/2016/5/10/chartex" xmlns:cx5="http://schemas.microsoft.com/office/drawing/2016/5/11/chartex" xmlns:cx6="http://schemas.microsoft.com/office/drawing/2016/5/12/chartex" xmlns:cx7="http://schemas.microsoft.com/office/drawing/2016/5/13/chartex" xmlns:cx8="http://schemas.microsoft.com/office/drawing/2016/5/14/chartex" xmlns:mc="http://schemas.openxmlformats.org/markup-compatibility/2006" xmlns:aink="http://schemas.microsoft.com/office/drawing/2016/ink" xmlns:am3d="http://schemas.microsoft.com/office/drawing/2017/model3d" xmlns:o="urn:schemas-microsoft-com:office:office" xmlns:oel="http://schemas.microsoft.com/office/2019/extlst" xmlns:r="http://schemas.openxmlformats.org/officeDocument/2006/relationships" xmlns:m="http://schemas.openxmlformats.org/officeDocument/2006/math" xmlns:v="urn:schemas-microsoft-com:vml" xmlns:wp14="http://schemas.microsoft.com/office/word/2010/wordprocessingDrawing" xmlns:wp="http://schemas.openxmlformats.org/drawingml/2006/wordprocessingDrawing" xmlns:w10="urn:schemas-microsoft-com:office:word" xmlns:w="http://schemas.openxmlformats.org/wordprocessingml/2006/main" xmlns:w14="http://schemas.microsoft.com/office/word/2010/wordml" xmlns:w15="http://schemas.microsoft.com/office/word/2012/wordml" xmlns:w16cex="http://schemas.microsoft.com/office/word/2018/wordml/cex" xmlns:w16cid="http://schemas.microsoft.com/office/word/2016/wordml/cid" xmlns:w16="http://schemas.microsoft.com/office/word/2018/wordml" xmlns:w16du="http://schemas.microsoft.com/office/word/2023/wordml/word16du" xmlns:w16sdtdh="http://schemas.microsoft.com/office/word/2020/wordml/sdtdatahash" xmlns:w16se="http://schemas.microsoft.com/office/word/2015/wordml/symex" xmlns:wpg="http://schemas.microsoft.com/office/word/2010/wordprocessingGroup" xmlns:wpi="http://schemas.microsoft.com/office/word/2010/wordprocessingInk" xmlns:wne="http://schemas.microsoft.com/office/word/2006/wordml" xmlns:wps="http://schemas.microsoft.com/office/word/2010/wordprocessingShape" mc:Ignorable="w14 w15 w16se w16cid w16 w16cex w16sdtdh w16du wp14">
   <w:p>
     <w:pPr>
       <w:pStyle w:val="Title"/>
@@ -2402,7 +2367,7 @@
 </file>
 
 <file path=word/numbering.xml><?xml version="1.0" encoding="utf-8"?>
-<w:numbering xmlns:wpc="http://schemas.microsoft.com/office/word/2010/wordprocessingCanvas" xmlns:cx="http://schemas.microsoft.com/office/drawing/2014/chartex" xmlns:cx1="http://schemas.microsoft.com/office/drawing/2015/9/8/chartex" xmlns:cx2="http://schemas.microsoft.com/office/drawing/2015/10/21/chartex" xmlns:cx3="http://schemas.microsoft.com/office/drawing/2016/5/9/chartex" xmlns:cx4="http://schemas.microsoft.com/office/drawing/2016/5/10/chartex" xmlns:cx5="http://schemas.microsoft.com/office/drawing/2016/5/11/chartex" xmlns:cx6="http://schemas.microsoft.com/office/drawing/2016/5/12/chartex" xmlns:cx7="http://schemas.microsoft.com/office/drawing/2016/5/13/chartex" xmlns:cx8="http://schemas.microsoft.com/office/drawing/2016/5/14/chartex" xmlns:mc="http://schemas.openxmlformats.org/markup-compatibility/2006" xmlns:aink="http://schemas.microsoft.com/office/drawing/2016/ink" xmlns:am3d="http://schemas.microsoft.com/office/drawing/2017/model3d" xmlns:o="urn:schemas-microsoft-com:office:office" xmlns:oel="http://schemas.microsoft.com/office/2019/extlst" xmlns:r="http://schemas.openxmlformats.org/officeDocument/2006/relationships" xmlns:m="http://schemas.openxmlformats.org/officeDocument/2006/math" xmlns:v="urn:schemas-microsoft-com:vml" xmlns:wp14="http://schemas.microsoft.com/office/word/2010/wordprocessingDrawing" xmlns:wp="http://schemas.openxmlformats.org/drawingml/2006/wordprocessingDrawing" xmlns:w10="urn:schemas-microsoft-com:office:word" xmlns:w="http://schemas.openxmlformats.org/wordprocessingml/2006/main" xmlns:w14="http://schemas.microsoft.com/office/word/2010/wordml" xmlns:w15="http://schemas.microsoft.com/office/word/2012/wordml" xmlns:w16cex="http://schemas.microsoft.com/office/word/2018/wordml/cex" xmlns:w16cid="http://schemas.microsoft.com/office/word/2016/wordml/cid" xmlns:w16="http://schemas.microsoft.com/office/word/2018/wordml" xmlns:w16sdtdh="http://schemas.microsoft.com/office/word/2020/wordml/sdtdatahash" xmlns:w16se="http://schemas.microsoft.com/office/word/2015/wordml/symex" xmlns:wpg="http://schemas.microsoft.com/office/word/2010/wordprocessingGroup" xmlns:wpi="http://schemas.microsoft.com/office/word/2010/wordprocessingInk" xmlns:wne="http://schemas.microsoft.com/office/word/2006/wordml" xmlns:wps="http://schemas.microsoft.com/office/word/2010/wordprocessingShape" mc:Ignorable="w14 w15 w16se w16cid w16 w16cex w16sdtdh wp14">
+<w:numbering xmlns:wpc="http://schemas.microsoft.com/office/word/2010/wordprocessingCanvas" xmlns:cx="http://schemas.microsoft.com/office/drawing/2014/chartex" xmlns:cx1="http://schemas.microsoft.com/office/drawing/2015/9/8/chartex" xmlns:cx2="http://schemas.microsoft.com/office/drawing/2015/10/21/chartex" xmlns:cx3="http://schemas.microsoft.com/office/drawing/2016/5/9/chartex" xmlns:cx4="http://schemas.microsoft.com/office/drawing/2016/5/10/chartex" xmlns:cx5="http://schemas.microsoft.com/office/drawing/2016/5/11/chartex" xmlns:cx6="http://schemas.microsoft.com/office/drawing/2016/5/12/chartex" xmlns:cx7="http://schemas.microsoft.com/office/drawing/2016/5/13/chartex" xmlns:cx8="http://schemas.microsoft.com/office/drawing/2016/5/14/chartex" xmlns:mc="http://schemas.openxmlformats.org/markup-compatibility/2006" xmlns:aink="http://schemas.microsoft.com/office/drawing/2016/ink" xmlns:am3d="http://schemas.microsoft.com/office/drawing/2017/model3d" xmlns:o="urn:schemas-microsoft-com:office:office" xmlns:oel="http://schemas.microsoft.com/office/2019/extlst" xmlns:r="http://schemas.openxmlformats.org/officeDocument/2006/relationships" xmlns:m="http://schemas.openxmlformats.org/officeDocument/2006/math" xmlns:v="urn:schemas-microsoft-com:vml" xmlns:wp14="http://schemas.microsoft.com/office/word/2010/wordprocessingDrawing" xmlns:wp="http://schemas.openxmlformats.org/drawingml/2006/wordprocessingDrawing" xmlns:w10="urn:schemas-microsoft-com:office:word" xmlns:w="http://schemas.openxmlformats.org/wordprocessingml/2006/main" xmlns:w14="http://schemas.microsoft.com/office/word/2010/wordml" xmlns:w15="http://schemas.microsoft.com/office/word/2012/wordml" xmlns:w16cex="http://schemas.microsoft.com/office/word/2018/wordml/cex" xmlns:w16cid="http://schemas.microsoft.com/office/word/2016/wordml/cid" xmlns:w16="http://schemas.microsoft.com/office/word/2018/wordml" xmlns:w16du="http://schemas.microsoft.com/office/word/2023/wordml/word16du" xmlns:w16sdtdh="http://schemas.microsoft.com/office/word/2020/wordml/sdtdatahash" xmlns:w16se="http://schemas.microsoft.com/office/word/2015/wordml/symex" xmlns:wpg="http://schemas.microsoft.com/office/word/2010/wordprocessingGroup" xmlns:wpi="http://schemas.microsoft.com/office/word/2010/wordprocessingInk" xmlns:wne="http://schemas.microsoft.com/office/word/2006/wordml" xmlns:wps="http://schemas.microsoft.com/office/word/2010/wordprocessingShape" mc:Ignorable="w14 w15 w16se w16cid w16 w16cex w16sdtdh w16du wp14">
   <w:abstractNum w:abstractNumId="0" w15:restartNumberingAfterBreak="0">
     <w:nsid w:val="2E0645A4"/>
     <w:multiLevelType w:val="multilevel"/>
@@ -2525,7 +2490,7 @@
 </file>
 
 <file path=word/styles.xml><?xml version="1.0" encoding="utf-8"?>
-<w:styles xmlns:mc="http://schemas.openxmlformats.org/markup-compatibility/2006" xmlns:r="http://schemas.openxmlformats.org/officeDocument/2006/relationships" xmlns:w="http://schemas.openxmlformats.org/wordprocessingml/2006/main" xmlns:w14="http://schemas.microsoft.com/office/word/2010/wordml" xmlns:w15="http://schemas.microsoft.com/office/word/2012/wordml" xmlns:w16cex="http://schemas.microsoft.com/office/word/2018/wordml/cex" xmlns:w16cid="http://schemas.microsoft.com/office/word/2016/wordml/cid" xmlns:w16="http://schemas.microsoft.com/office/word/2018/wordml" xmlns:w16sdtdh="http://schemas.microsoft.com/office/word/2020/wordml/sdtdatahash" xmlns:w16se="http://schemas.microsoft.com/office/word/2015/wordml/symex" mc:Ignorable="w14 w15 w16se w16cid w16 w16cex w16sdtdh">
+<w:styles xmlns:mc="http://schemas.openxmlformats.org/markup-compatibility/2006" xmlns:r="http://schemas.openxmlformats.org/officeDocument/2006/relationships" xmlns:w="http://schemas.openxmlformats.org/wordprocessingml/2006/main" xmlns:w14="http://schemas.microsoft.com/office/word/2010/wordml" xmlns:w15="http://schemas.microsoft.com/office/word/2012/wordml" xmlns:w16cex="http://schemas.microsoft.com/office/word/2018/wordml/cex" xmlns:w16cid="http://schemas.microsoft.com/office/word/2016/wordml/cid" xmlns:w16="http://schemas.microsoft.com/office/word/2018/wordml" xmlns:w16du="http://schemas.microsoft.com/office/word/2023/wordml/word16du" xmlns:w16sdtdh="http://schemas.microsoft.com/office/word/2020/wordml/sdtdatahash" xmlns:w16se="http://schemas.microsoft.com/office/word/2015/wordml/symex" mc:Ignorable="w14 w15 w16se w16cid w16 w16cex w16sdtdh w16du">
   <w:docDefaults>
     <w:rPrDefault>
       <w:rPr>

</xml_diff>

<commit_message>
added new resume v7
</commit_message>
<xml_diff>
--- a/public/docs/Resume.docx
+++ b/public/docs/Resume.docx
@@ -1,6 +1,6 @@
 
 <file path=word/document.xml><?xml version="1.0" encoding="utf-8"?>
-<w:document xmlns:wpc="http://schemas.microsoft.com/office/word/2010/wordprocessingCanvas" xmlns:cx="http://schemas.microsoft.com/office/drawing/2014/chartex" xmlns:cx1="http://schemas.microsoft.com/office/drawing/2015/9/8/chartex" xmlns:cx2="http://schemas.microsoft.com/office/drawing/2015/10/21/chartex" xmlns:cx3="http://schemas.microsoft.com/office/drawing/2016/5/9/chartex" xmlns:cx4="http://schemas.microsoft.com/office/drawing/2016/5/10/chartex" xmlns:cx5="http://schemas.microsoft.com/office/drawing/2016/5/11/chartex" xmlns:cx6="http://schemas.microsoft.com/office/drawing/2016/5/12/chartex" xmlns:cx7="http://schemas.microsoft.com/office/drawing/2016/5/13/chartex" xmlns:cx8="http://schemas.microsoft.com/office/drawing/2016/5/14/chartex" xmlns:mc="http://schemas.openxmlformats.org/markup-compatibility/2006" xmlns:aink="http://schemas.microsoft.com/office/drawing/2016/ink" xmlns:am3d="http://schemas.microsoft.com/office/drawing/2017/model3d" xmlns:o="urn:schemas-microsoft-com:office:office" xmlns:oel="http://schemas.microsoft.com/office/2019/extlst" xmlns:r="http://schemas.openxmlformats.org/officeDocument/2006/relationships" xmlns:m="http://schemas.openxmlformats.org/officeDocument/2006/math" xmlns:v="urn:schemas-microsoft-com:vml" xmlns:wp14="http://schemas.microsoft.com/office/word/2010/wordprocessingDrawing" xmlns:wp="http://schemas.openxmlformats.org/drawingml/2006/wordprocessingDrawing" xmlns:w10="urn:schemas-microsoft-com:office:word" xmlns:w="http://schemas.openxmlformats.org/wordprocessingml/2006/main" xmlns:w14="http://schemas.microsoft.com/office/word/2010/wordml" xmlns:w15="http://schemas.microsoft.com/office/word/2012/wordml" xmlns:w16cex="http://schemas.microsoft.com/office/word/2018/wordml/cex" xmlns:w16cid="http://schemas.microsoft.com/office/word/2016/wordml/cid" xmlns:w16="http://schemas.microsoft.com/office/word/2018/wordml" xmlns:w16du="http://schemas.microsoft.com/office/word/2023/wordml/word16du" xmlns:w16sdtdh="http://schemas.microsoft.com/office/word/2020/wordml/sdtdatahash" xmlns:w16se="http://schemas.microsoft.com/office/word/2015/wordml/symex" xmlns:wpg="http://schemas.microsoft.com/office/word/2010/wordprocessingGroup" xmlns:wpi="http://schemas.microsoft.com/office/word/2010/wordprocessingInk" xmlns:wne="http://schemas.microsoft.com/office/word/2006/wordml" xmlns:wps="http://schemas.microsoft.com/office/word/2010/wordprocessingShape" mc:Ignorable="w14 w15 w16se w16cid w16 w16cex w16sdtdh w16du wp14">
+<w:document xmlns:wpc="http://schemas.microsoft.com/office/word/2010/wordprocessingCanvas" xmlns:cx="http://schemas.microsoft.com/office/drawing/2014/chartex" xmlns:mc="http://schemas.openxmlformats.org/markup-compatibility/2006" xmlns:o="urn:schemas-microsoft-com:office:office" xmlns:r="http://schemas.openxmlformats.org/officeDocument/2006/relationships" xmlns:m="http://schemas.openxmlformats.org/officeDocument/2006/math" xmlns:v="urn:schemas-microsoft-com:vml" xmlns:wp14="http://schemas.microsoft.com/office/word/2010/wordprocessingDrawing" xmlns:wp="http://schemas.openxmlformats.org/drawingml/2006/wordprocessingDrawing" xmlns:w10="urn:schemas-microsoft-com:office:word" xmlns:w="http://schemas.openxmlformats.org/wordprocessingml/2006/main" xmlns:w14="http://schemas.microsoft.com/office/word/2010/wordml" xmlns:w15="http://schemas.microsoft.com/office/word/2012/wordml" xmlns:w16se="http://schemas.microsoft.com/office/word/2015/wordml/symex" xmlns:wpg="http://schemas.microsoft.com/office/word/2010/wordprocessingGroup" xmlns:wpi="http://schemas.microsoft.com/office/word/2010/wordprocessingInk" xmlns:wne="http://schemas.microsoft.com/office/word/2006/wordml" xmlns:wps="http://schemas.microsoft.com/office/word/2010/wordprocessingShape" mc:Ignorable="w14 w15 w16se wp14">
   <w:body>
     <w:p>
       <w:pPr>
@@ -105,55 +105,12 @@
       </w:r>
       <w:r>
         <w:rPr>
-          <w:sz w:val="20"/>
-          <w:szCs w:val="20"/>
-        </w:rPr>
-        <w:t xml:space="preserve"> - </w:t>
-      </w:r>
-      <w:r>
-        <w:rPr>
           <w:b/>
           <w:bCs/>
           <w:sz w:val="20"/>
           <w:szCs w:val="20"/>
         </w:rPr>
-        <w:t>i</w:t>
-      </w:r>
-      <w:r>
-        <w:rPr>
-          <w:b/>
-          <w:bCs/>
-          <w:sz w:val="20"/>
-          <w:szCs w:val="20"/>
-        </w:rPr>
-        <w:t>n</w:t>
-      </w:r>
-      <w:r>
-        <w:rPr>
-          <w:b/>
-          <w:bCs/>
-          <w:sz w:val="20"/>
-          <w:szCs w:val="20"/>
-        </w:rPr>
-        <w:t>j</w:t>
-      </w:r>
-      <w:r>
-        <w:rPr>
-          <w:b/>
-          <w:bCs/>
-          <w:sz w:val="20"/>
-          <w:szCs w:val="20"/>
-        </w:rPr>
-        <w:t>anus</w:t>
-      </w:r>
-      <w:r>
-        <w:rPr>
-          <w:b/>
-          <w:bCs/>
-          <w:sz w:val="20"/>
-          <w:szCs w:val="20"/>
-        </w:rPr>
-        <w:t xml:space="preserve">.tech </w:t>
+        <w:t xml:space="preserve"> </w:t>
       </w:r>
     </w:p>
     <w:p>
@@ -333,6 +290,95 @@
         </w:rPr>
         <w:t>Octave</w:t>
       </w:r>
+      <w:r>
+        <w:rPr>
+          <w:sz w:val="20"/>
+          <w:szCs w:val="20"/>
+        </w:rPr>
+        <w:t xml:space="preserve">, </w:t>
+      </w:r>
+      <w:r>
+        <w:rPr>
+          <w:sz w:val="20"/>
+          <w:szCs w:val="20"/>
+        </w:rPr>
+        <w:t xml:space="preserve">Microsoft Office, </w:t>
+      </w:r>
+      <w:r>
+        <w:rPr>
+          <w:sz w:val="20"/>
+          <w:szCs w:val="20"/>
+        </w:rPr>
+        <w:t xml:space="preserve">Windows, </w:t>
+      </w:r>
+      <w:r>
+        <w:rPr>
+          <w:sz w:val="20"/>
+          <w:szCs w:val="20"/>
+        </w:rPr>
+        <w:t>Linux</w:t>
+      </w:r>
+      <w:r>
+        <w:rPr>
+          <w:sz w:val="20"/>
+          <w:szCs w:val="20"/>
+        </w:rPr>
+        <w:t xml:space="preserve"> (Ubuntu</w:t>
+      </w:r>
+      <w:r>
+        <w:rPr>
+          <w:sz w:val="20"/>
+          <w:szCs w:val="20"/>
+        </w:rPr>
+        <w:t>, Debian</w:t>
+      </w:r>
+      <w:r>
+        <w:rPr>
+          <w:sz w:val="20"/>
+          <w:szCs w:val="20"/>
+        </w:rPr>
+        <w:t>, Mint</w:t>
+      </w:r>
+      <w:r>
+        <w:rPr>
+          <w:sz w:val="20"/>
+          <w:szCs w:val="20"/>
+        </w:rPr>
+        <w:t>, LFS</w:t>
+      </w:r>
+      <w:r>
+        <w:rPr>
+          <w:sz w:val="20"/>
+          <w:szCs w:val="20"/>
+        </w:rPr>
+        <w:t>)</w:t>
+      </w:r>
+    </w:p>
+    <w:p>
+      <w:pPr>
+        <w:spacing w:after="0" w:line="240" w:lineRule="auto"/>
+        <w:rPr>
+          <w:b/>
+          <w:sz w:val="24"/>
+          <w:szCs w:val="24"/>
+        </w:rPr>
+      </w:pPr>
+      <w:r>
+        <w:rPr>
+          <w:b/>
+          <w:sz w:val="24"/>
+          <w:szCs w:val="24"/>
+        </w:rPr>
+        <w:t>Work Experienc</w:t>
+      </w:r>
+      <w:r>
+        <w:rPr>
+          <w:b/>
+          <w:sz w:val="24"/>
+          <w:szCs w:val="24"/>
+        </w:rPr>
+        <w:t>e</w:t>
+      </w:r>
     </w:p>
     <w:p>
       <w:pPr>
@@ -358,73 +404,20 @@
           <w:sz w:val="20"/>
           <w:szCs w:val="20"/>
         </w:rPr>
-        <w:t xml:space="preserve">Microsoft Office, </w:t>
-      </w:r>
-      <w:r>
-        <w:rPr>
-          <w:sz w:val="20"/>
-          <w:szCs w:val="20"/>
-        </w:rPr>
-        <w:t>Windows</w:t>
-      </w:r>
-      <w:r>
-        <w:rPr>
-          <w:sz w:val="20"/>
-          <w:szCs w:val="20"/>
-        </w:rPr>
-        <w:t xml:space="preserve">, </w:t>
-      </w:r>
-      <w:r>
-        <w:rPr>
-          <w:sz w:val="20"/>
-          <w:szCs w:val="20"/>
-        </w:rPr>
-        <w:t>Linux</w:t>
-      </w:r>
-      <w:r>
-        <w:rPr>
-          <w:sz w:val="20"/>
-          <w:szCs w:val="20"/>
-        </w:rPr>
-        <w:t xml:space="preserve"> (Ubuntu, Mint</w:t>
-      </w:r>
-      <w:r>
-        <w:rPr>
-          <w:sz w:val="20"/>
-          <w:szCs w:val="20"/>
-        </w:rPr>
-        <w:t>, LFS</w:t>
-      </w:r>
-      <w:r>
-        <w:rPr>
-          <w:sz w:val="20"/>
-          <w:szCs w:val="20"/>
-        </w:rPr>
-        <w:t>)</w:t>
-      </w:r>
-    </w:p>
-    <w:p>
-      <w:pPr>
-        <w:spacing w:after="0" w:line="240" w:lineRule="auto"/>
-        <w:rPr>
-          <w:b/>
-          <w:sz w:val="24"/>
-          <w:szCs w:val="24"/>
-        </w:rPr>
-      </w:pPr>
-      <w:r>
-        <w:rPr>
-          <w:b/>
-          <w:sz w:val="24"/>
-          <w:szCs w:val="24"/>
-        </w:rPr>
-        <w:t>Education</w:t>
-      </w:r>
-    </w:p>
-    <w:p>
-      <w:pPr>
-        <w:numPr>
-          <w:ilvl w:val="0"/>
+        <w:t>Research &amp; Development Engineer | Prodigy – August 2024</w:t>
+      </w:r>
+      <w:r>
+        <w:rPr>
+          <w:sz w:val="20"/>
+          <w:szCs w:val="20"/>
+        </w:rPr>
+        <w:t xml:space="preserve"> to Present</w:t>
+      </w:r>
+    </w:p>
+    <w:p>
+      <w:pPr>
+        <w:numPr>
+          <w:ilvl w:val="1"/>
           <w:numId w:val="1"/>
         </w:numPr>
         <w:pBdr>
@@ -445,7 +438,35 @@
           <w:sz w:val="20"/>
           <w:szCs w:val="20"/>
         </w:rPr>
-        <w:t>University of Cincinnati | College of Engineering and Applied Science</w:t>
+        <w:t>Develop schematics</w:t>
+      </w:r>
+      <w:r>
+        <w:rPr>
+          <w:sz w:val="20"/>
+          <w:szCs w:val="20"/>
+        </w:rPr>
+        <w:t xml:space="preserve"> for a flagship product. Prototype PCB’s</w:t>
+      </w:r>
+      <w:r>
+        <w:rPr>
+          <w:sz w:val="20"/>
+          <w:szCs w:val="20"/>
+        </w:rPr>
+        <w:t xml:space="preserve">, </w:t>
+      </w:r>
+      <w:r>
+        <w:rPr>
+          <w:sz w:val="20"/>
+          <w:szCs w:val="20"/>
+        </w:rPr>
+        <w:t xml:space="preserve">develop and test </w:t>
+      </w:r>
+      <w:r>
+        <w:rPr>
+          <w:sz w:val="20"/>
+          <w:szCs w:val="20"/>
+        </w:rPr>
+        <w:t>firmware</w:t>
       </w:r>
     </w:p>
     <w:p>
@@ -472,67 +493,13 @@
           <w:sz w:val="20"/>
           <w:szCs w:val="20"/>
         </w:rPr>
-        <w:t>Computer Engineering</w:t>
-      </w:r>
-      <w:r>
-        <w:rPr>
-          <w:sz w:val="20"/>
-          <w:szCs w:val="20"/>
-        </w:rPr>
-        <w:t xml:space="preserve"> Major, Computer Science Minor</w:t>
-      </w:r>
-      <w:r>
-        <w:rPr>
-          <w:sz w:val="20"/>
-          <w:szCs w:val="20"/>
-        </w:rPr>
-        <w:t xml:space="preserve"> - </w:t>
-      </w:r>
-      <w:r>
-        <w:rPr>
-          <w:sz w:val="20"/>
-          <w:szCs w:val="20"/>
-        </w:rPr>
-        <w:t>Class of 2022</w:t>
-      </w:r>
-      <w:r>
-        <w:rPr>
-          <w:sz w:val="20"/>
-          <w:szCs w:val="20"/>
-        </w:rPr>
-        <w:t xml:space="preserve"> – GPA 3.0</w:t>
-      </w:r>
-    </w:p>
-    <w:p>
-      <w:pPr>
-        <w:spacing w:after="0" w:line="240" w:lineRule="auto"/>
-        <w:rPr>
-          <w:b/>
-          <w:sz w:val="24"/>
-          <w:szCs w:val="24"/>
-        </w:rPr>
-      </w:pPr>
-      <w:r>
-        <w:rPr>
-          <w:b/>
-          <w:sz w:val="24"/>
-          <w:szCs w:val="24"/>
-        </w:rPr>
-        <w:t>Work Experienc</w:t>
-      </w:r>
-      <w:r>
-        <w:rPr>
-          <w:b/>
-          <w:sz w:val="24"/>
-          <w:szCs w:val="24"/>
-        </w:rPr>
-        <w:t>e</w:t>
-      </w:r>
-    </w:p>
-    <w:p>
-      <w:pPr>
-        <w:numPr>
-          <w:ilvl w:val="0"/>
+        <w:t>Make design decisions and layout recommendations to old existing projects.</w:t>
+      </w:r>
+    </w:p>
+    <w:p>
+      <w:pPr>
+        <w:numPr>
+          <w:ilvl w:val="1"/>
           <w:numId w:val="1"/>
         </w:numPr>
         <w:pBdr>
@@ -553,13 +520,13 @@
           <w:sz w:val="20"/>
           <w:szCs w:val="20"/>
         </w:rPr>
-        <w:t>Associate Firmware Developer | Prodigy – August 2022 to Present</w:t>
-      </w:r>
-    </w:p>
-    <w:p>
-      <w:pPr>
-        <w:numPr>
-          <w:ilvl w:val="1"/>
+        <w:t>Develop innovative firmware and set standards on schematic reviews, firmware reviews and projects.</w:t>
+      </w:r>
+    </w:p>
+    <w:p>
+      <w:pPr>
+        <w:numPr>
+          <w:ilvl w:val="0"/>
           <w:numId w:val="1"/>
         </w:numPr>
         <w:pBdr>
@@ -580,28 +547,14 @@
           <w:sz w:val="20"/>
           <w:szCs w:val="20"/>
         </w:rPr>
-        <w:t>Develop schematics</w:t>
-      </w:r>
-      <w:r>
-        <w:rPr>
-          <w:sz w:val="20"/>
-          <w:szCs w:val="20"/>
-        </w:rPr>
-        <w:t xml:space="preserve">, PCB’s, </w:t>
-      </w:r>
-      <w:r>
-        <w:rPr>
-          <w:sz w:val="20"/>
-          <w:szCs w:val="20"/>
-        </w:rPr>
-        <w:t>Industrial schematics, firmware</w:t>
-      </w:r>
-      <w:r>
-        <w:rPr>
-          <w:sz w:val="20"/>
-          <w:szCs w:val="20"/>
-        </w:rPr>
-        <w:t>, and Desktop applications</w:t>
+        <w:t xml:space="preserve">Associate Firmware Developer | Prodigy – August 2022 to </w:t>
+      </w:r>
+      <w:r>
+        <w:rPr>
+          <w:sz w:val="20"/>
+          <w:szCs w:val="20"/>
+        </w:rPr>
+        <w:t>August 2024</w:t>
       </w:r>
     </w:p>
     <w:p>
@@ -628,28 +581,28 @@
           <w:sz w:val="20"/>
           <w:szCs w:val="20"/>
         </w:rPr>
-        <w:t xml:space="preserve">Supporting and making design decisions for </w:t>
-      </w:r>
-      <w:r>
-        <w:rPr>
-          <w:sz w:val="20"/>
-          <w:szCs w:val="20"/>
-        </w:rPr>
-        <w:t>projects</w:t>
-      </w:r>
-      <w:r>
-        <w:rPr>
-          <w:sz w:val="20"/>
-          <w:szCs w:val="20"/>
-        </w:rPr>
-        <w:t xml:space="preserve"> and services</w:t>
-      </w:r>
-      <w:r>
-        <w:rPr>
-          <w:sz w:val="20"/>
-          <w:szCs w:val="20"/>
-        </w:rPr>
-        <w:t>.</w:t>
+        <w:t>Develop schematics</w:t>
+      </w:r>
+      <w:r>
+        <w:rPr>
+          <w:sz w:val="20"/>
+          <w:szCs w:val="20"/>
+        </w:rPr>
+        <w:t xml:space="preserve">, PCB’s, </w:t>
+      </w:r>
+      <w:r>
+        <w:rPr>
+          <w:sz w:val="20"/>
+          <w:szCs w:val="20"/>
+        </w:rPr>
+        <w:t>Industrial schematics, firmware</w:t>
+      </w:r>
+      <w:r>
+        <w:rPr>
+          <w:sz w:val="20"/>
+          <w:szCs w:val="20"/>
+        </w:rPr>
+        <w:t>, and Desktop applications</w:t>
       </w:r>
     </w:p>
     <w:p>
@@ -676,27 +629,34 @@
           <w:sz w:val="20"/>
           <w:szCs w:val="20"/>
         </w:rPr>
-        <w:t xml:space="preserve">Work in a consulting role, quoting for clients, problem solving hardware </w:t>
-      </w:r>
-      <w:r>
-        <w:rPr>
-          <w:sz w:val="20"/>
-          <w:szCs w:val="20"/>
-        </w:rPr>
-        <w:t xml:space="preserve">&amp; software </w:t>
-      </w:r>
-      <w:r>
-        <w:rPr>
-          <w:sz w:val="20"/>
-          <w:szCs w:val="20"/>
-        </w:rPr>
-        <w:t>issues.</w:t>
-      </w:r>
-    </w:p>
-    <w:p>
-      <w:pPr>
-        <w:numPr>
-          <w:ilvl w:val="0"/>
+        <w:t xml:space="preserve">Supporting and making design decisions for </w:t>
+      </w:r>
+      <w:r>
+        <w:rPr>
+          <w:sz w:val="20"/>
+          <w:szCs w:val="20"/>
+        </w:rPr>
+        <w:t>projects</w:t>
+      </w:r>
+      <w:r>
+        <w:rPr>
+          <w:sz w:val="20"/>
+          <w:szCs w:val="20"/>
+        </w:rPr>
+        <w:t xml:space="preserve"> and services</w:t>
+      </w:r>
+      <w:r>
+        <w:rPr>
+          <w:sz w:val="20"/>
+          <w:szCs w:val="20"/>
+        </w:rPr>
+        <w:t>.</w:t>
+      </w:r>
+    </w:p>
+    <w:p>
+      <w:pPr>
+        <w:numPr>
+          <w:ilvl w:val="1"/>
           <w:numId w:val="1"/>
         </w:numPr>
         <w:pBdr>
@@ -717,27 +677,27 @@
           <w:sz w:val="20"/>
           <w:szCs w:val="20"/>
         </w:rPr>
-        <w:t>Co-op Developer</w:t>
-      </w:r>
-      <w:r>
-        <w:rPr>
-          <w:sz w:val="20"/>
-          <w:szCs w:val="20"/>
-        </w:rPr>
-        <w:t xml:space="preserve"> |</w:t>
-      </w:r>
-      <w:r>
-        <w:rPr>
-          <w:sz w:val="20"/>
-          <w:szCs w:val="20"/>
-        </w:rPr>
-        <w:t xml:space="preserve"> ITI Global (Wipro) – January 2021 to August 2021</w:t>
-      </w:r>
-    </w:p>
-    <w:p>
-      <w:pPr>
-        <w:numPr>
-          <w:ilvl w:val="1"/>
+        <w:t xml:space="preserve">Work in a consulting role, quoting for clients, problem solving hardware </w:t>
+      </w:r>
+      <w:r>
+        <w:rPr>
+          <w:sz w:val="20"/>
+          <w:szCs w:val="20"/>
+        </w:rPr>
+        <w:t xml:space="preserve">&amp; software </w:t>
+      </w:r>
+      <w:r>
+        <w:rPr>
+          <w:sz w:val="20"/>
+          <w:szCs w:val="20"/>
+        </w:rPr>
+        <w:t>issues.</w:t>
+      </w:r>
+    </w:p>
+    <w:p>
+      <w:pPr>
+        <w:numPr>
+          <w:ilvl w:val="0"/>
           <w:numId w:val="1"/>
         </w:numPr>
         <w:pBdr>
@@ -758,21 +718,21 @@
           <w:sz w:val="20"/>
           <w:szCs w:val="20"/>
         </w:rPr>
-        <w:t>Implement Python scripts for data migration</w:t>
-      </w:r>
-      <w:r>
-        <w:rPr>
-          <w:sz w:val="20"/>
-          <w:szCs w:val="20"/>
-        </w:rPr>
-        <w:t xml:space="preserve"> in </w:t>
-      </w:r>
-      <w:r>
-        <w:rPr>
-          <w:sz w:val="20"/>
-          <w:szCs w:val="20"/>
-        </w:rPr>
-        <w:t>systems.</w:t>
+        <w:t>Co-op Developer</w:t>
+      </w:r>
+      <w:r>
+        <w:rPr>
+          <w:sz w:val="20"/>
+          <w:szCs w:val="20"/>
+        </w:rPr>
+        <w:t xml:space="preserve"> |</w:t>
+      </w:r>
+      <w:r>
+        <w:rPr>
+          <w:sz w:val="20"/>
+          <w:szCs w:val="20"/>
+        </w:rPr>
+        <w:t xml:space="preserve"> ITI Global (Wipro) – January 2021 to August 2021</w:t>
       </w:r>
     </w:p>
     <w:p>
@@ -799,13 +759,27 @@
           <w:sz w:val="20"/>
           <w:szCs w:val="20"/>
         </w:rPr>
-        <w:t>Assist with new implementation and bug fixing with Java backend and Angular front end (DEXcenter)</w:t>
-      </w:r>
-    </w:p>
-    <w:p>
-      <w:pPr>
-        <w:numPr>
-          <w:ilvl w:val="0"/>
+        <w:t>Implement Python scripts for data migration</w:t>
+      </w:r>
+      <w:r>
+        <w:rPr>
+          <w:sz w:val="20"/>
+          <w:szCs w:val="20"/>
+        </w:rPr>
+        <w:t xml:space="preserve"> in </w:t>
+      </w:r>
+      <w:r>
+        <w:rPr>
+          <w:sz w:val="20"/>
+          <w:szCs w:val="20"/>
+        </w:rPr>
+        <w:t>systems.</w:t>
+      </w:r>
+    </w:p>
+    <w:p>
+      <w:pPr>
+        <w:numPr>
+          <w:ilvl w:val="1"/>
           <w:numId w:val="1"/>
         </w:numPr>
         <w:pBdr>
@@ -826,34 +800,13 @@
           <w:sz w:val="20"/>
           <w:szCs w:val="20"/>
         </w:rPr>
-        <w:t>Co-op Developer</w:t>
-      </w:r>
-      <w:r>
-        <w:rPr>
-          <w:sz w:val="20"/>
-          <w:szCs w:val="20"/>
-        </w:rPr>
-        <w:t xml:space="preserve"> |</w:t>
-      </w:r>
-      <w:r>
-        <w:rPr>
-          <w:sz w:val="20"/>
-          <w:szCs w:val="20"/>
-        </w:rPr>
-        <w:t xml:space="preserve"> Siemens PLM –</w:t>
-      </w:r>
-      <w:r>
-        <w:rPr>
-          <w:sz w:val="20"/>
-          <w:szCs w:val="20"/>
-        </w:rPr>
-        <w:t xml:space="preserve"> May 2020 to August 2020</w:t>
-      </w:r>
-    </w:p>
-    <w:p>
-      <w:pPr>
-        <w:numPr>
-          <w:ilvl w:val="1"/>
+        <w:t>Assist with new implementation and bug fixing with Java backend and Angular front end (DEXcenter)</w:t>
+      </w:r>
+    </w:p>
+    <w:p>
+      <w:pPr>
+        <w:numPr>
+          <w:ilvl w:val="0"/>
           <w:numId w:val="1"/>
         </w:numPr>
         <w:pBdr>
@@ -874,7 +827,28 @@
           <w:sz w:val="20"/>
           <w:szCs w:val="20"/>
         </w:rPr>
-        <w:t>Training on Siemens NX (Modeling, Advanced Modeling, Assemblies, Advanced Assemblies, Routing)</w:t>
+        <w:t>Co-op Developer</w:t>
+      </w:r>
+      <w:r>
+        <w:rPr>
+          <w:sz w:val="20"/>
+          <w:szCs w:val="20"/>
+        </w:rPr>
+        <w:t xml:space="preserve"> |</w:t>
+      </w:r>
+      <w:r>
+        <w:rPr>
+          <w:sz w:val="20"/>
+          <w:szCs w:val="20"/>
+        </w:rPr>
+        <w:t xml:space="preserve"> Siemens PLM –</w:t>
+      </w:r>
+      <w:r>
+        <w:rPr>
+          <w:sz w:val="20"/>
+          <w:szCs w:val="20"/>
+        </w:rPr>
+        <w:t xml:space="preserve"> May 2020 to August 2020</w:t>
       </w:r>
     </w:p>
     <w:p>
@@ -901,13 +875,13 @@
           <w:sz w:val="20"/>
           <w:szCs w:val="20"/>
         </w:rPr>
-        <w:t>Work on PR reports involved with NX Routing and Fixing tests</w:t>
-      </w:r>
-    </w:p>
-    <w:p>
-      <w:pPr>
-        <w:numPr>
-          <w:ilvl w:val="0"/>
+        <w:t>Training on Siemens NX (Modeling, Advanced Modeling, Assemblies, Advanced Assemblies, Routing)</w:t>
+      </w:r>
+    </w:p>
+    <w:p>
+      <w:pPr>
+        <w:numPr>
+          <w:ilvl w:val="1"/>
           <w:numId w:val="1"/>
         </w:numPr>
         <w:pBdr>
@@ -928,34 +902,13 @@
           <w:sz w:val="20"/>
           <w:szCs w:val="20"/>
         </w:rPr>
-        <w:t>Co-op Developer</w:t>
-      </w:r>
-      <w:r>
-        <w:rPr>
-          <w:sz w:val="20"/>
-          <w:szCs w:val="20"/>
-        </w:rPr>
-        <w:t xml:space="preserve"> |</w:t>
-      </w:r>
-      <w:r>
-        <w:rPr>
-          <w:sz w:val="20"/>
-          <w:szCs w:val="20"/>
-        </w:rPr>
-        <w:t xml:space="preserve"> Siemens PLM –</w:t>
-      </w:r>
-      <w:r>
-        <w:rPr>
-          <w:sz w:val="20"/>
-          <w:szCs w:val="20"/>
-        </w:rPr>
-        <w:t xml:space="preserve"> August 2019 to December 2019</w:t>
-      </w:r>
-    </w:p>
-    <w:p>
-      <w:pPr>
-        <w:numPr>
-          <w:ilvl w:val="1"/>
+        <w:t>Work on PR reports involved with NX Routing and Fixing tests</w:t>
+      </w:r>
+    </w:p>
+    <w:p>
+      <w:pPr>
+        <w:numPr>
+          <w:ilvl w:val="0"/>
           <w:numId w:val="1"/>
         </w:numPr>
         <w:pBdr>
@@ -976,22 +929,28 @@
           <w:sz w:val="20"/>
           <w:szCs w:val="20"/>
         </w:rPr>
-        <w:t>Continuing of 1</w:t>
-      </w:r>
-      <w:r>
-        <w:rPr>
-          <w:sz w:val="20"/>
-          <w:szCs w:val="20"/>
-          <w:vertAlign w:val="superscript"/>
-        </w:rPr>
-        <w:t>st</w:t>
-      </w:r>
-      <w:r>
-        <w:rPr>
-          <w:sz w:val="20"/>
-          <w:szCs w:val="20"/>
-        </w:rPr>
-        <w:t xml:space="preserve"> Rotation – More involved in the development process for Solution Link</w:t>
+        <w:t>Co-op Developer</w:t>
+      </w:r>
+      <w:r>
+        <w:rPr>
+          <w:sz w:val="20"/>
+          <w:szCs w:val="20"/>
+        </w:rPr>
+        <w:t xml:space="preserve"> |</w:t>
+      </w:r>
+      <w:r>
+        <w:rPr>
+          <w:sz w:val="20"/>
+          <w:szCs w:val="20"/>
+        </w:rPr>
+        <w:t xml:space="preserve"> Siemens PLM –</w:t>
+      </w:r>
+      <w:r>
+        <w:rPr>
+          <w:sz w:val="20"/>
+          <w:szCs w:val="20"/>
+        </w:rPr>
+        <w:t xml:space="preserve"> August 2019 to December 2019</w:t>
       </w:r>
     </w:p>
     <w:p>
@@ -1018,7 +977,22 @@
           <w:sz w:val="20"/>
           <w:szCs w:val="20"/>
         </w:rPr>
-        <w:t>Web Development of new User stories and Bugs related to Mindstart page</w:t>
+        <w:t>Continuing of 1</w:t>
+      </w:r>
+      <w:r>
+        <w:rPr>
+          <w:sz w:val="20"/>
+          <w:szCs w:val="20"/>
+          <w:vertAlign w:val="superscript"/>
+        </w:rPr>
+        <w:t>st</w:t>
+      </w:r>
+      <w:r>
+        <w:rPr>
+          <w:sz w:val="20"/>
+          <w:szCs w:val="20"/>
+        </w:rPr>
+        <w:t xml:space="preserve"> Rotation – More involved in the development process for Solution Link</w:t>
       </w:r>
     </w:p>
     <w:p>
@@ -1045,27 +1019,13 @@
           <w:sz w:val="20"/>
           <w:szCs w:val="20"/>
         </w:rPr>
-        <w:t>Working with a</w:t>
-      </w:r>
-      <w:r>
-        <w:rPr>
-          <w:sz w:val="20"/>
-          <w:szCs w:val="20"/>
-        </w:rPr>
-        <w:t>n</w:t>
-      </w:r>
-      <w:r>
-        <w:rPr>
-          <w:sz w:val="20"/>
-          <w:szCs w:val="20"/>
-        </w:rPr>
-        <w:t xml:space="preserve"> international team of developers on a large code base</w:t>
-      </w:r>
-    </w:p>
-    <w:p>
-      <w:pPr>
-        <w:numPr>
-          <w:ilvl w:val="0"/>
+        <w:t>Web Development of new User stories and Bugs related to Mindstart page</w:t>
+      </w:r>
+    </w:p>
+    <w:p>
+      <w:pPr>
+        <w:numPr>
+          <w:ilvl w:val="1"/>
           <w:numId w:val="1"/>
         </w:numPr>
         <w:pBdr>
@@ -1086,62 +1046,27 @@
           <w:sz w:val="20"/>
           <w:szCs w:val="20"/>
         </w:rPr>
-        <w:t xml:space="preserve">Co-op </w:t>
-      </w:r>
-      <w:r>
-        <w:rPr>
-          <w:sz w:val="20"/>
-          <w:szCs w:val="20"/>
-        </w:rPr>
-        <w:t>Developer</w:t>
-      </w:r>
-      <w:r>
-        <w:rPr>
-          <w:sz w:val="20"/>
-          <w:szCs w:val="20"/>
-        </w:rPr>
-        <w:t xml:space="preserve"> |</w:t>
-      </w:r>
-      <w:r>
-        <w:rPr>
-          <w:sz w:val="20"/>
-          <w:szCs w:val="20"/>
-        </w:rPr>
-        <w:t xml:space="preserve"> Siemens PLM</w:t>
-      </w:r>
-      <w:r>
-        <w:rPr>
-          <w:sz w:val="20"/>
-          <w:szCs w:val="20"/>
-        </w:rPr>
-        <w:t xml:space="preserve"> </w:t>
-      </w:r>
-      <w:r>
-        <w:rPr>
-          <w:sz w:val="20"/>
-          <w:szCs w:val="20"/>
-        </w:rPr>
-        <w:t>–</w:t>
-      </w:r>
-      <w:r>
-        <w:rPr>
-          <w:sz w:val="20"/>
-          <w:szCs w:val="20"/>
-        </w:rPr>
-        <w:t xml:space="preserve"> January 2019 to April 2019</w:t>
-      </w:r>
-      <w:r>
-        <w:rPr>
-          <w:sz w:val="20"/>
-          <w:szCs w:val="20"/>
-        </w:rPr>
-        <w:t xml:space="preserve"> </w:t>
-      </w:r>
-    </w:p>
-    <w:p>
-      <w:pPr>
-        <w:numPr>
-          <w:ilvl w:val="1"/>
+        <w:t>Working with a</w:t>
+      </w:r>
+      <w:r>
+        <w:rPr>
+          <w:sz w:val="20"/>
+          <w:szCs w:val="20"/>
+        </w:rPr>
+        <w:t>n</w:t>
+      </w:r>
+      <w:r>
+        <w:rPr>
+          <w:sz w:val="20"/>
+          <w:szCs w:val="20"/>
+        </w:rPr>
+        <w:t xml:space="preserve"> international team of developers on a large code base</w:t>
+      </w:r>
+    </w:p>
+    <w:p>
+      <w:pPr>
+        <w:numPr>
+          <w:ilvl w:val="0"/>
           <w:numId w:val="1"/>
         </w:numPr>
         <w:pBdr>
@@ -1162,28 +1087,56 @@
           <w:sz w:val="20"/>
           <w:szCs w:val="20"/>
         </w:rPr>
-        <w:t xml:space="preserve">Developing and Debugging local </w:t>
-      </w:r>
-      <w:r>
-        <w:rPr>
-          <w:sz w:val="20"/>
-          <w:szCs w:val="20"/>
-        </w:rPr>
-        <w:t xml:space="preserve">Python flask </w:t>
-      </w:r>
-      <w:r>
-        <w:rPr>
-          <w:sz w:val="20"/>
-          <w:szCs w:val="20"/>
-        </w:rPr>
-        <w:t>API</w:t>
-      </w:r>
-      <w:r>
-        <w:rPr>
-          <w:sz w:val="20"/>
-          <w:szCs w:val="20"/>
-        </w:rPr>
-        <w:t xml:space="preserve"> Search Tool (Elastic Search)- Mindstart</w:t>
+        <w:t xml:space="preserve">Co-op </w:t>
+      </w:r>
+      <w:r>
+        <w:rPr>
+          <w:sz w:val="20"/>
+          <w:szCs w:val="20"/>
+        </w:rPr>
+        <w:t>Developer</w:t>
+      </w:r>
+      <w:r>
+        <w:rPr>
+          <w:sz w:val="20"/>
+          <w:szCs w:val="20"/>
+        </w:rPr>
+        <w:t xml:space="preserve"> |</w:t>
+      </w:r>
+      <w:r>
+        <w:rPr>
+          <w:sz w:val="20"/>
+          <w:szCs w:val="20"/>
+        </w:rPr>
+        <w:t xml:space="preserve"> Siemens PLM</w:t>
+      </w:r>
+      <w:r>
+        <w:rPr>
+          <w:sz w:val="20"/>
+          <w:szCs w:val="20"/>
+        </w:rPr>
+        <w:t xml:space="preserve"> </w:t>
+      </w:r>
+      <w:r>
+        <w:rPr>
+          <w:sz w:val="20"/>
+          <w:szCs w:val="20"/>
+        </w:rPr>
+        <w:t>–</w:t>
+      </w:r>
+      <w:r>
+        <w:rPr>
+          <w:sz w:val="20"/>
+          <w:szCs w:val="20"/>
+        </w:rPr>
+        <w:t xml:space="preserve"> January 2019 to April 2019</w:t>
+      </w:r>
+      <w:r>
+        <w:rPr>
+          <w:sz w:val="20"/>
+          <w:szCs w:val="20"/>
+        </w:rPr>
+        <w:t xml:space="preserve"> </w:t>
       </w:r>
     </w:p>
     <w:p>
@@ -1210,21 +1163,28 @@
           <w:sz w:val="20"/>
           <w:szCs w:val="20"/>
         </w:rPr>
-        <w:t>Implementing solution in a web tool</w:t>
-      </w:r>
-      <w:r>
-        <w:rPr>
-          <w:sz w:val="20"/>
-          <w:szCs w:val="20"/>
-        </w:rPr>
-        <w:t xml:space="preserve"> using Angular.js</w:t>
-      </w:r>
-      <w:r>
-        <w:rPr>
-          <w:sz w:val="20"/>
-          <w:szCs w:val="20"/>
-        </w:rPr>
-        <w:t xml:space="preserve"> - Solution Link</w:t>
+        <w:t xml:space="preserve">Developing and Debugging local </w:t>
+      </w:r>
+      <w:r>
+        <w:rPr>
+          <w:sz w:val="20"/>
+          <w:szCs w:val="20"/>
+        </w:rPr>
+        <w:t xml:space="preserve">Python flask </w:t>
+      </w:r>
+      <w:r>
+        <w:rPr>
+          <w:sz w:val="20"/>
+          <w:szCs w:val="20"/>
+        </w:rPr>
+        <w:t>API</w:t>
+      </w:r>
+      <w:r>
+        <w:rPr>
+          <w:sz w:val="20"/>
+          <w:szCs w:val="20"/>
+        </w:rPr>
+        <w:t xml:space="preserve"> Search Tool (Elastic Search)- Mindstart</w:t>
       </w:r>
     </w:p>
     <w:p>
@@ -1251,8 +1211,130 @@
           <w:sz w:val="20"/>
           <w:szCs w:val="20"/>
         </w:rPr>
+        <w:t>Implementing solution in a web tool</w:t>
+      </w:r>
+      <w:r>
+        <w:rPr>
+          <w:sz w:val="20"/>
+          <w:szCs w:val="20"/>
+        </w:rPr>
+        <w:t xml:space="preserve"> using Angular.js</w:t>
+      </w:r>
+      <w:r>
+        <w:rPr>
+          <w:sz w:val="20"/>
+          <w:szCs w:val="20"/>
+        </w:rPr>
+        <w:t xml:space="preserve"> - Solution Link</w:t>
+      </w:r>
+    </w:p>
+    <w:p>
+      <w:pPr>
+        <w:numPr>
+          <w:ilvl w:val="1"/>
+          <w:numId w:val="1"/>
+        </w:numPr>
+        <w:pBdr>
+          <w:top w:val="nil"/>
+          <w:left w:val="nil"/>
+          <w:bottom w:val="nil"/>
+          <w:right w:val="nil"/>
+          <w:between w:val="nil"/>
+        </w:pBdr>
+        <w:spacing w:after="0" w:line="240" w:lineRule="auto"/>
+        <w:rPr>
+          <w:sz w:val="20"/>
+          <w:szCs w:val="20"/>
+        </w:rPr>
+      </w:pPr>
+      <w:r>
+        <w:rPr>
+          <w:sz w:val="20"/>
+          <w:szCs w:val="20"/>
+        </w:rPr>
         <w:t>Start implementation in AWS Lambda using S3 Buckets</w:t>
       </w:r>
+    </w:p>
+    <w:p>
+      <w:pPr>
+        <w:spacing w:after="0" w:line="240" w:lineRule="auto"/>
+        <w:rPr>
+          <w:b/>
+          <w:sz w:val="24"/>
+          <w:szCs w:val="24"/>
+        </w:rPr>
+      </w:pPr>
+      <w:r>
+        <w:rPr>
+          <w:b/>
+          <w:sz w:val="24"/>
+          <w:szCs w:val="24"/>
+        </w:rPr>
+        <w:t>Education</w:t>
+      </w:r>
+    </w:p>
+    <w:p>
+      <w:pPr>
+        <w:numPr>
+          <w:ilvl w:val="0"/>
+          <w:numId w:val="1"/>
+        </w:numPr>
+        <w:pBdr>
+          <w:top w:val="nil"/>
+          <w:left w:val="nil"/>
+          <w:bottom w:val="nil"/>
+          <w:right w:val="nil"/>
+          <w:between w:val="nil"/>
+        </w:pBdr>
+        <w:spacing w:after="0" w:line="240" w:lineRule="auto"/>
+        <w:rPr>
+          <w:sz w:val="20"/>
+          <w:szCs w:val="20"/>
+        </w:rPr>
+      </w:pPr>
+      <w:r>
+        <w:rPr>
+          <w:sz w:val="20"/>
+          <w:szCs w:val="20"/>
+        </w:rPr>
+        <w:t>University of Cincinnati | College of Engineering and Applied Science</w:t>
+      </w:r>
+    </w:p>
+    <w:p>
+      <w:pPr>
+        <w:numPr>
+          <w:ilvl w:val="1"/>
+          <w:numId w:val="1"/>
+        </w:numPr>
+        <w:pBdr>
+          <w:top w:val="nil"/>
+          <w:left w:val="nil"/>
+          <w:bottom w:val="nil"/>
+          <w:right w:val="nil"/>
+          <w:between w:val="nil"/>
+        </w:pBdr>
+        <w:spacing w:after="0" w:line="240" w:lineRule="auto"/>
+        <w:rPr>
+          <w:sz w:val="20"/>
+          <w:szCs w:val="20"/>
+        </w:rPr>
+      </w:pPr>
+      <w:r>
+        <w:rPr>
+          <w:sz w:val="20"/>
+          <w:szCs w:val="20"/>
+        </w:rPr>
+        <w:t>Computer Engineering Major, Computer Science Minor - Class of 2022 – GPA 3.</w:t>
+      </w:r>
+      <w:r>
+        <w:rPr>
+          <w:sz w:val="20"/>
+          <w:szCs w:val="20"/>
+        </w:rPr>
+        <w:t>0</w:t>
+      </w:r>
+      <w:bookmarkStart w:id="0" w:name="_GoBack"/>
+      <w:bookmarkEnd w:id="0"/>
     </w:p>
     <w:p>
       <w:pPr>
@@ -2151,7 +2233,7 @@
 </file>
 
 <file path=word/endnotes.xml><?xml version="1.0" encoding="utf-8"?>
-<w:endnotes xmlns:wpc="http://schemas.microsoft.com/office/word/2010/wordprocessingCanvas" xmlns:cx="http://schemas.microsoft.com/office/drawing/2014/chartex" xmlns:cx1="http://schemas.microsoft.com/office/drawing/2015/9/8/chartex" xmlns:cx2="http://schemas.microsoft.com/office/drawing/2015/10/21/chartex" xmlns:cx3="http://schemas.microsoft.com/office/drawing/2016/5/9/chartex" xmlns:cx4="http://schemas.microsoft.com/office/drawing/2016/5/10/chartex" xmlns:cx5="http://schemas.microsoft.com/office/drawing/2016/5/11/chartex" xmlns:cx6="http://schemas.microsoft.com/office/drawing/2016/5/12/chartex" xmlns:cx7="http://schemas.microsoft.com/office/drawing/2016/5/13/chartex" xmlns:cx8="http://schemas.microsoft.com/office/drawing/2016/5/14/chartex" xmlns:mc="http://schemas.openxmlformats.org/markup-compatibility/2006" xmlns:aink="http://schemas.microsoft.com/office/drawing/2016/ink" xmlns:am3d="http://schemas.microsoft.com/office/drawing/2017/model3d" xmlns:o="urn:schemas-microsoft-com:office:office" xmlns:oel="http://schemas.microsoft.com/office/2019/extlst" xmlns:r="http://schemas.openxmlformats.org/officeDocument/2006/relationships" xmlns:m="http://schemas.openxmlformats.org/officeDocument/2006/math" xmlns:v="urn:schemas-microsoft-com:vml" xmlns:wp14="http://schemas.microsoft.com/office/word/2010/wordprocessingDrawing" xmlns:wp="http://schemas.openxmlformats.org/drawingml/2006/wordprocessingDrawing" xmlns:w10="urn:schemas-microsoft-com:office:word" xmlns:w="http://schemas.openxmlformats.org/wordprocessingml/2006/main" xmlns:w14="http://schemas.microsoft.com/office/word/2010/wordml" xmlns:w15="http://schemas.microsoft.com/office/word/2012/wordml" xmlns:w16cex="http://schemas.microsoft.com/office/word/2018/wordml/cex" xmlns:w16cid="http://schemas.microsoft.com/office/word/2016/wordml/cid" xmlns:w16="http://schemas.microsoft.com/office/word/2018/wordml" xmlns:w16du="http://schemas.microsoft.com/office/word/2023/wordml/word16du" xmlns:w16sdtdh="http://schemas.microsoft.com/office/word/2020/wordml/sdtdatahash" xmlns:w16se="http://schemas.microsoft.com/office/word/2015/wordml/symex" xmlns:wpg="http://schemas.microsoft.com/office/word/2010/wordprocessingGroup" xmlns:wpi="http://schemas.microsoft.com/office/word/2010/wordprocessingInk" xmlns:wne="http://schemas.microsoft.com/office/word/2006/wordml" xmlns:wps="http://schemas.microsoft.com/office/word/2010/wordprocessingShape" mc:Ignorable="w14 w15 w16se w16cid w16 w16cex w16sdtdh w16du wp14">
+<w:endnotes xmlns:wpc="http://schemas.microsoft.com/office/word/2010/wordprocessingCanvas" xmlns:cx="http://schemas.microsoft.com/office/drawing/2014/chartex" xmlns:mc="http://schemas.openxmlformats.org/markup-compatibility/2006" xmlns:o="urn:schemas-microsoft-com:office:office" xmlns:r="http://schemas.openxmlformats.org/officeDocument/2006/relationships" xmlns:m="http://schemas.openxmlformats.org/officeDocument/2006/math" xmlns:v="urn:schemas-microsoft-com:vml" xmlns:wp14="http://schemas.microsoft.com/office/word/2010/wordprocessingDrawing" xmlns:wp="http://schemas.openxmlformats.org/drawingml/2006/wordprocessingDrawing" xmlns:w10="urn:schemas-microsoft-com:office:word" xmlns:w="http://schemas.openxmlformats.org/wordprocessingml/2006/main" xmlns:w14="http://schemas.microsoft.com/office/word/2010/wordml" xmlns:w15="http://schemas.microsoft.com/office/word/2012/wordml" xmlns:w16se="http://schemas.microsoft.com/office/word/2015/wordml/symex" xmlns:wpg="http://schemas.microsoft.com/office/word/2010/wordprocessingGroup" xmlns:wpi="http://schemas.microsoft.com/office/word/2010/wordprocessingInk" xmlns:wne="http://schemas.microsoft.com/office/word/2006/wordml" xmlns:wps="http://schemas.microsoft.com/office/word/2010/wordprocessingShape" mc:Ignorable="w14 w15 w16se wp14">
   <w:endnote w:type="separator" w:id="-1">
     <w:p>
       <w:pPr>
@@ -2176,7 +2258,7 @@
 </file>
 
 <file path=word/footer1.xml><?xml version="1.0" encoding="utf-8"?>
-<w:ftr xmlns:wpc="http://schemas.microsoft.com/office/word/2010/wordprocessingCanvas" xmlns:cx="http://schemas.microsoft.com/office/drawing/2014/chartex" xmlns:cx1="http://schemas.microsoft.com/office/drawing/2015/9/8/chartex" xmlns:cx2="http://schemas.microsoft.com/office/drawing/2015/10/21/chartex" xmlns:cx3="http://schemas.microsoft.com/office/drawing/2016/5/9/chartex" xmlns:cx4="http://schemas.microsoft.com/office/drawing/2016/5/10/chartex" xmlns:cx5="http://schemas.microsoft.com/office/drawing/2016/5/11/chartex" xmlns:cx6="http://schemas.microsoft.com/office/drawing/2016/5/12/chartex" xmlns:cx7="http://schemas.microsoft.com/office/drawing/2016/5/13/chartex" xmlns:cx8="http://schemas.microsoft.com/office/drawing/2016/5/14/chartex" xmlns:mc="http://schemas.openxmlformats.org/markup-compatibility/2006" xmlns:aink="http://schemas.microsoft.com/office/drawing/2016/ink" xmlns:am3d="http://schemas.microsoft.com/office/drawing/2017/model3d" xmlns:o="urn:schemas-microsoft-com:office:office" xmlns:oel="http://schemas.microsoft.com/office/2019/extlst" xmlns:r="http://schemas.openxmlformats.org/officeDocument/2006/relationships" xmlns:m="http://schemas.openxmlformats.org/officeDocument/2006/math" xmlns:v="urn:schemas-microsoft-com:vml" xmlns:wp14="http://schemas.microsoft.com/office/word/2010/wordprocessingDrawing" xmlns:wp="http://schemas.openxmlformats.org/drawingml/2006/wordprocessingDrawing" xmlns:w10="urn:schemas-microsoft-com:office:word" xmlns:w="http://schemas.openxmlformats.org/wordprocessingml/2006/main" xmlns:w14="http://schemas.microsoft.com/office/word/2010/wordml" xmlns:w15="http://schemas.microsoft.com/office/word/2012/wordml" xmlns:w16cex="http://schemas.microsoft.com/office/word/2018/wordml/cex" xmlns:w16cid="http://schemas.microsoft.com/office/word/2016/wordml/cid" xmlns:w16="http://schemas.microsoft.com/office/word/2018/wordml" xmlns:w16du="http://schemas.microsoft.com/office/word/2023/wordml/word16du" xmlns:w16sdtdh="http://schemas.microsoft.com/office/word/2020/wordml/sdtdatahash" xmlns:w16se="http://schemas.microsoft.com/office/word/2015/wordml/symex" xmlns:wpg="http://schemas.microsoft.com/office/word/2010/wordprocessingGroup" xmlns:wpi="http://schemas.microsoft.com/office/word/2010/wordprocessingInk" xmlns:wne="http://schemas.microsoft.com/office/word/2006/wordml" xmlns:wps="http://schemas.microsoft.com/office/word/2010/wordprocessingShape" mc:Ignorable="w14 w15 w16se w16cid w16 w16cex w16sdtdh w16du wp14">
+<w:ftr xmlns:wpc="http://schemas.microsoft.com/office/word/2010/wordprocessingCanvas" xmlns:cx="http://schemas.microsoft.com/office/drawing/2014/chartex" xmlns:mc="http://schemas.openxmlformats.org/markup-compatibility/2006" xmlns:o="urn:schemas-microsoft-com:office:office" xmlns:r="http://schemas.openxmlformats.org/officeDocument/2006/relationships" xmlns:m="http://schemas.openxmlformats.org/officeDocument/2006/math" xmlns:v="urn:schemas-microsoft-com:vml" xmlns:wp14="http://schemas.microsoft.com/office/word/2010/wordprocessingDrawing" xmlns:wp="http://schemas.openxmlformats.org/drawingml/2006/wordprocessingDrawing" xmlns:w10="urn:schemas-microsoft-com:office:word" xmlns:w="http://schemas.openxmlformats.org/wordprocessingml/2006/main" xmlns:w14="http://schemas.microsoft.com/office/word/2010/wordml" xmlns:w15="http://schemas.microsoft.com/office/word/2012/wordml" xmlns:w16se="http://schemas.microsoft.com/office/word/2015/wordml/symex" xmlns:wpg="http://schemas.microsoft.com/office/word/2010/wordprocessingGroup" xmlns:wpi="http://schemas.microsoft.com/office/word/2010/wordprocessingInk" xmlns:wne="http://schemas.microsoft.com/office/word/2006/wordml" xmlns:wps="http://schemas.microsoft.com/office/word/2010/wordprocessingShape" mc:Ignorable="w14 w15 w16se wp14">
   <w:p>
     <w:pPr>
       <w:pBdr>
@@ -2279,7 +2361,7 @@
             </wp:anchor>
           </w:drawing>
         </mc:Choice>
-        <mc:Fallback>
+        <mc:Fallback xmlns:w16sdtdh="http://schemas.microsoft.com/office/word/2020/wordml/sdtdatahash" xmlns:w16du="http://schemas.microsoft.com/office/word/2023/wordml/word16du" xmlns:w16="http://schemas.microsoft.com/office/word/2018/wordml" xmlns:w16cid="http://schemas.microsoft.com/office/word/2016/wordml/cid" xmlns:w16cex="http://schemas.microsoft.com/office/word/2018/wordml/cex" xmlns:oel="http://schemas.microsoft.com/office/2019/extlst" xmlns:am3d="http://schemas.microsoft.com/office/drawing/2017/model3d" xmlns:aink="http://schemas.microsoft.com/office/drawing/2016/ink" xmlns:cx8="http://schemas.microsoft.com/office/drawing/2016/5/14/chartex" xmlns:cx7="http://schemas.microsoft.com/office/drawing/2016/5/13/chartex" xmlns:cx6="http://schemas.microsoft.com/office/drawing/2016/5/12/chartex" xmlns:cx5="http://schemas.microsoft.com/office/drawing/2016/5/11/chartex" xmlns:cx4="http://schemas.microsoft.com/office/drawing/2016/5/10/chartex" xmlns:cx3="http://schemas.microsoft.com/office/drawing/2016/5/9/chartex" xmlns:cx2="http://schemas.microsoft.com/office/drawing/2015/10/21/chartex" xmlns:cx1="http://schemas.microsoft.com/office/drawing/2015/9/8/chartex">
           <w:pict>
             <v:rect w14:anchorId="00CF76A6" id="Rectangle 8" o:spid="_x0000_s1026" style="position:absolute;margin-left:488pt;margin-top:532pt;width:39.55pt;height:165.6pt;rotation:90;z-index:251658240;visibility:visible;mso-wrap-style:square;mso-wrap-distance-left:9pt;mso-wrap-distance-top:0;mso-wrap-distance-right:9pt;mso-wrap-distance-bottom:0;mso-position-horizontal:absolute;mso-position-horizontal-relative:text;mso-position-vertical:absolute;mso-position-vertical-relative:text;v-text-anchor:top" o:gfxdata="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" filled="f" stroked="f">
               <v:textbox inset="0,0,0,0">
@@ -2312,7 +2394,7 @@
 </file>
 
 <file path=word/footnotes.xml><?xml version="1.0" encoding="utf-8"?>
-<w:footnotes xmlns:wpc="http://schemas.microsoft.com/office/word/2010/wordprocessingCanvas" xmlns:cx="http://schemas.microsoft.com/office/drawing/2014/chartex" xmlns:cx1="http://schemas.microsoft.com/office/drawing/2015/9/8/chartex" xmlns:cx2="http://schemas.microsoft.com/office/drawing/2015/10/21/chartex" xmlns:cx3="http://schemas.microsoft.com/office/drawing/2016/5/9/chartex" xmlns:cx4="http://schemas.microsoft.com/office/drawing/2016/5/10/chartex" xmlns:cx5="http://schemas.microsoft.com/office/drawing/2016/5/11/chartex" xmlns:cx6="http://schemas.microsoft.com/office/drawing/2016/5/12/chartex" xmlns:cx7="http://schemas.microsoft.com/office/drawing/2016/5/13/chartex" xmlns:cx8="http://schemas.microsoft.com/office/drawing/2016/5/14/chartex" xmlns:mc="http://schemas.openxmlformats.org/markup-compatibility/2006" xmlns:aink="http://schemas.microsoft.com/office/drawing/2016/ink" xmlns:am3d="http://schemas.microsoft.com/office/drawing/2017/model3d" xmlns:o="urn:schemas-microsoft-com:office:office" xmlns:oel="http://schemas.microsoft.com/office/2019/extlst" xmlns:r="http://schemas.openxmlformats.org/officeDocument/2006/relationships" xmlns:m="http://schemas.openxmlformats.org/officeDocument/2006/math" xmlns:v="urn:schemas-microsoft-com:vml" xmlns:wp14="http://schemas.microsoft.com/office/word/2010/wordprocessingDrawing" xmlns:wp="http://schemas.openxmlformats.org/drawingml/2006/wordprocessingDrawing" xmlns:w10="urn:schemas-microsoft-com:office:word" xmlns:w="http://schemas.openxmlformats.org/wordprocessingml/2006/main" xmlns:w14="http://schemas.microsoft.com/office/word/2010/wordml" xmlns:w15="http://schemas.microsoft.com/office/word/2012/wordml" xmlns:w16cex="http://schemas.microsoft.com/office/word/2018/wordml/cex" xmlns:w16cid="http://schemas.microsoft.com/office/word/2016/wordml/cid" xmlns:w16="http://schemas.microsoft.com/office/word/2018/wordml" xmlns:w16du="http://schemas.microsoft.com/office/word/2023/wordml/word16du" xmlns:w16sdtdh="http://schemas.microsoft.com/office/word/2020/wordml/sdtdatahash" xmlns:w16se="http://schemas.microsoft.com/office/word/2015/wordml/symex" xmlns:wpg="http://schemas.microsoft.com/office/word/2010/wordprocessingGroup" xmlns:wpi="http://schemas.microsoft.com/office/word/2010/wordprocessingInk" xmlns:wne="http://schemas.microsoft.com/office/word/2006/wordml" xmlns:wps="http://schemas.microsoft.com/office/word/2010/wordprocessingShape" mc:Ignorable="w14 w15 w16se w16cid w16 w16cex w16sdtdh w16du wp14">
+<w:footnotes xmlns:wpc="http://schemas.microsoft.com/office/word/2010/wordprocessingCanvas" xmlns:cx="http://schemas.microsoft.com/office/drawing/2014/chartex" xmlns:mc="http://schemas.openxmlformats.org/markup-compatibility/2006" xmlns:o="urn:schemas-microsoft-com:office:office" xmlns:r="http://schemas.openxmlformats.org/officeDocument/2006/relationships" xmlns:m="http://schemas.openxmlformats.org/officeDocument/2006/math" xmlns:v="urn:schemas-microsoft-com:vml" xmlns:wp14="http://schemas.microsoft.com/office/word/2010/wordprocessingDrawing" xmlns:wp="http://schemas.openxmlformats.org/drawingml/2006/wordprocessingDrawing" xmlns:w10="urn:schemas-microsoft-com:office:word" xmlns:w="http://schemas.openxmlformats.org/wordprocessingml/2006/main" xmlns:w14="http://schemas.microsoft.com/office/word/2010/wordml" xmlns:w15="http://schemas.microsoft.com/office/word/2012/wordml" xmlns:w16se="http://schemas.microsoft.com/office/word/2015/wordml/symex" xmlns:wpg="http://schemas.microsoft.com/office/word/2010/wordprocessingGroup" xmlns:wpi="http://schemas.microsoft.com/office/word/2010/wordprocessingInk" xmlns:wne="http://schemas.microsoft.com/office/word/2006/wordml" xmlns:wps="http://schemas.microsoft.com/office/word/2010/wordprocessingShape" mc:Ignorable="w14 w15 w16se wp14">
   <w:footnote w:type="separator" w:id="-1">
     <w:p>
       <w:pPr>
@@ -2337,7 +2419,7 @@
 </file>
 
 <file path=word/header1.xml><?xml version="1.0" encoding="utf-8"?>
-<w:hdr xmlns:wpc="http://schemas.microsoft.com/office/word/2010/wordprocessingCanvas" xmlns:cx="http://schemas.microsoft.com/office/drawing/2014/chartex" xmlns:cx1="http://schemas.microsoft.com/office/drawing/2015/9/8/chartex" xmlns:cx2="http://schemas.microsoft.com/office/drawing/2015/10/21/chartex" xmlns:cx3="http://schemas.microsoft.com/office/drawing/2016/5/9/chartex" xmlns:cx4="http://schemas.microsoft.com/office/drawing/2016/5/10/chartex" xmlns:cx5="http://schemas.microsoft.com/office/drawing/2016/5/11/chartex" xmlns:cx6="http://schemas.microsoft.com/office/drawing/2016/5/12/chartex" xmlns:cx7="http://schemas.microsoft.com/office/drawing/2016/5/13/chartex" xmlns:cx8="http://schemas.microsoft.com/office/drawing/2016/5/14/chartex" xmlns:mc="http://schemas.openxmlformats.org/markup-compatibility/2006" xmlns:aink="http://schemas.microsoft.com/office/drawing/2016/ink" xmlns:am3d="http://schemas.microsoft.com/office/drawing/2017/model3d" xmlns:o="urn:schemas-microsoft-com:office:office" xmlns:oel="http://schemas.microsoft.com/office/2019/extlst" xmlns:r="http://schemas.openxmlformats.org/officeDocument/2006/relationships" xmlns:m="http://schemas.openxmlformats.org/officeDocument/2006/math" xmlns:v="urn:schemas-microsoft-com:vml" xmlns:wp14="http://schemas.microsoft.com/office/word/2010/wordprocessingDrawing" xmlns:wp="http://schemas.openxmlformats.org/drawingml/2006/wordprocessingDrawing" xmlns:w10="urn:schemas-microsoft-com:office:word" xmlns:w="http://schemas.openxmlformats.org/wordprocessingml/2006/main" xmlns:w14="http://schemas.microsoft.com/office/word/2010/wordml" xmlns:w15="http://schemas.microsoft.com/office/word/2012/wordml" xmlns:w16cex="http://schemas.microsoft.com/office/word/2018/wordml/cex" xmlns:w16cid="http://schemas.microsoft.com/office/word/2016/wordml/cid" xmlns:w16="http://schemas.microsoft.com/office/word/2018/wordml" xmlns:w16du="http://schemas.microsoft.com/office/word/2023/wordml/word16du" xmlns:w16sdtdh="http://schemas.microsoft.com/office/word/2020/wordml/sdtdatahash" xmlns:w16se="http://schemas.microsoft.com/office/word/2015/wordml/symex" xmlns:wpg="http://schemas.microsoft.com/office/word/2010/wordprocessingGroup" xmlns:wpi="http://schemas.microsoft.com/office/word/2010/wordprocessingInk" xmlns:wne="http://schemas.microsoft.com/office/word/2006/wordml" xmlns:wps="http://schemas.microsoft.com/office/word/2010/wordprocessingShape" mc:Ignorable="w14 w15 w16se w16cid w16 w16cex w16sdtdh w16du wp14">
+<w:hdr xmlns:wpc="http://schemas.microsoft.com/office/word/2010/wordprocessingCanvas" xmlns:cx="http://schemas.microsoft.com/office/drawing/2014/chartex" xmlns:mc="http://schemas.openxmlformats.org/markup-compatibility/2006" xmlns:o="urn:schemas-microsoft-com:office:office" xmlns:r="http://schemas.openxmlformats.org/officeDocument/2006/relationships" xmlns:m="http://schemas.openxmlformats.org/officeDocument/2006/math" xmlns:v="urn:schemas-microsoft-com:vml" xmlns:wp14="http://schemas.microsoft.com/office/word/2010/wordprocessingDrawing" xmlns:wp="http://schemas.openxmlformats.org/drawingml/2006/wordprocessingDrawing" xmlns:w10="urn:schemas-microsoft-com:office:word" xmlns:w="http://schemas.openxmlformats.org/wordprocessingml/2006/main" xmlns:w14="http://schemas.microsoft.com/office/word/2010/wordml" xmlns:w15="http://schemas.microsoft.com/office/word/2012/wordml" xmlns:w16se="http://schemas.microsoft.com/office/word/2015/wordml/symex" xmlns:wpg="http://schemas.microsoft.com/office/word/2010/wordprocessingGroup" xmlns:wpi="http://schemas.microsoft.com/office/word/2010/wordprocessingInk" xmlns:wne="http://schemas.microsoft.com/office/word/2006/wordml" xmlns:wps="http://schemas.microsoft.com/office/word/2010/wordprocessingShape" mc:Ignorable="w14 w15 w16se wp14">
   <w:p>
     <w:pPr>
       <w:pStyle w:val="Title"/>
@@ -2367,7 +2449,7 @@
 </file>
 
 <file path=word/numbering.xml><?xml version="1.0" encoding="utf-8"?>
-<w:numbering xmlns:wpc="http://schemas.microsoft.com/office/word/2010/wordprocessingCanvas" xmlns:cx="http://schemas.microsoft.com/office/drawing/2014/chartex" xmlns:cx1="http://schemas.microsoft.com/office/drawing/2015/9/8/chartex" xmlns:cx2="http://schemas.microsoft.com/office/drawing/2015/10/21/chartex" xmlns:cx3="http://schemas.microsoft.com/office/drawing/2016/5/9/chartex" xmlns:cx4="http://schemas.microsoft.com/office/drawing/2016/5/10/chartex" xmlns:cx5="http://schemas.microsoft.com/office/drawing/2016/5/11/chartex" xmlns:cx6="http://schemas.microsoft.com/office/drawing/2016/5/12/chartex" xmlns:cx7="http://schemas.microsoft.com/office/drawing/2016/5/13/chartex" xmlns:cx8="http://schemas.microsoft.com/office/drawing/2016/5/14/chartex" xmlns:mc="http://schemas.openxmlformats.org/markup-compatibility/2006" xmlns:aink="http://schemas.microsoft.com/office/drawing/2016/ink" xmlns:am3d="http://schemas.microsoft.com/office/drawing/2017/model3d" xmlns:o="urn:schemas-microsoft-com:office:office" xmlns:oel="http://schemas.microsoft.com/office/2019/extlst" xmlns:r="http://schemas.openxmlformats.org/officeDocument/2006/relationships" xmlns:m="http://schemas.openxmlformats.org/officeDocument/2006/math" xmlns:v="urn:schemas-microsoft-com:vml" xmlns:wp14="http://schemas.microsoft.com/office/word/2010/wordprocessingDrawing" xmlns:wp="http://schemas.openxmlformats.org/drawingml/2006/wordprocessingDrawing" xmlns:w10="urn:schemas-microsoft-com:office:word" xmlns:w="http://schemas.openxmlformats.org/wordprocessingml/2006/main" xmlns:w14="http://schemas.microsoft.com/office/word/2010/wordml" xmlns:w15="http://schemas.microsoft.com/office/word/2012/wordml" xmlns:w16cex="http://schemas.microsoft.com/office/word/2018/wordml/cex" xmlns:w16cid="http://schemas.microsoft.com/office/word/2016/wordml/cid" xmlns:w16="http://schemas.microsoft.com/office/word/2018/wordml" xmlns:w16du="http://schemas.microsoft.com/office/word/2023/wordml/word16du" xmlns:w16sdtdh="http://schemas.microsoft.com/office/word/2020/wordml/sdtdatahash" xmlns:w16se="http://schemas.microsoft.com/office/word/2015/wordml/symex" xmlns:wpg="http://schemas.microsoft.com/office/word/2010/wordprocessingGroup" xmlns:wpi="http://schemas.microsoft.com/office/word/2010/wordprocessingInk" xmlns:wne="http://schemas.microsoft.com/office/word/2006/wordml" xmlns:wps="http://schemas.microsoft.com/office/word/2010/wordprocessingShape" mc:Ignorable="w14 w15 w16se w16cid w16 w16cex w16sdtdh w16du wp14">
+<w:numbering xmlns:wpc="http://schemas.microsoft.com/office/word/2010/wordprocessingCanvas" xmlns:cx="http://schemas.microsoft.com/office/drawing/2014/chartex" xmlns:mc="http://schemas.openxmlformats.org/markup-compatibility/2006" xmlns:o="urn:schemas-microsoft-com:office:office" xmlns:r="http://schemas.openxmlformats.org/officeDocument/2006/relationships" xmlns:m="http://schemas.openxmlformats.org/officeDocument/2006/math" xmlns:v="urn:schemas-microsoft-com:vml" xmlns:wp14="http://schemas.microsoft.com/office/word/2010/wordprocessingDrawing" xmlns:wp="http://schemas.openxmlformats.org/drawingml/2006/wordprocessingDrawing" xmlns:w10="urn:schemas-microsoft-com:office:word" xmlns:w="http://schemas.openxmlformats.org/wordprocessingml/2006/main" xmlns:w14="http://schemas.microsoft.com/office/word/2010/wordml" xmlns:w15="http://schemas.microsoft.com/office/word/2012/wordml" xmlns:w16se="http://schemas.microsoft.com/office/word/2015/wordml/symex" xmlns:wpg="http://schemas.microsoft.com/office/word/2010/wordprocessingGroup" xmlns:wpi="http://schemas.microsoft.com/office/word/2010/wordprocessingInk" xmlns:wne="http://schemas.microsoft.com/office/word/2006/wordml" xmlns:wps="http://schemas.microsoft.com/office/word/2010/wordprocessingShape" mc:Ignorable="w14 w15 w16se wp14">
   <w:abstractNum w:abstractNumId="0" w15:restartNumberingAfterBreak="0">
     <w:nsid w:val="2E0645A4"/>
     <w:multiLevelType w:val="multilevel"/>
@@ -2483,14 +2565,14 @@
       </w:rPr>
     </w:lvl>
   </w:abstractNum>
-  <w:num w:numId="1" w16cid:durableId="1613976551">
+  <w:num w:numId="1">
     <w:abstractNumId w:val="0"/>
   </w:num>
 </w:numbering>
 </file>
 
 <file path=word/styles.xml><?xml version="1.0" encoding="utf-8"?>
-<w:styles xmlns:mc="http://schemas.openxmlformats.org/markup-compatibility/2006" xmlns:r="http://schemas.openxmlformats.org/officeDocument/2006/relationships" xmlns:w="http://schemas.openxmlformats.org/wordprocessingml/2006/main" xmlns:w14="http://schemas.microsoft.com/office/word/2010/wordml" xmlns:w15="http://schemas.microsoft.com/office/word/2012/wordml" xmlns:w16cex="http://schemas.microsoft.com/office/word/2018/wordml/cex" xmlns:w16cid="http://schemas.microsoft.com/office/word/2016/wordml/cid" xmlns:w16="http://schemas.microsoft.com/office/word/2018/wordml" xmlns:w16du="http://schemas.microsoft.com/office/word/2023/wordml/word16du" xmlns:w16sdtdh="http://schemas.microsoft.com/office/word/2020/wordml/sdtdatahash" xmlns:w16se="http://schemas.microsoft.com/office/word/2015/wordml/symex" mc:Ignorable="w14 w15 w16se w16cid w16 w16cex w16sdtdh w16du">
+<w:styles xmlns:mc="http://schemas.openxmlformats.org/markup-compatibility/2006" xmlns:r="http://schemas.openxmlformats.org/officeDocument/2006/relationships" xmlns:w="http://schemas.openxmlformats.org/wordprocessingml/2006/main" xmlns:w14="http://schemas.microsoft.com/office/word/2010/wordml" xmlns:w15="http://schemas.microsoft.com/office/word/2012/wordml" xmlns:w16se="http://schemas.microsoft.com/office/word/2015/wordml/symex" mc:Ignorable="w14 w15 w16se">
   <w:docDefaults>
     <w:rPrDefault>
       <w:rPr>
@@ -2506,7 +2588,7 @@
       </w:pPr>
     </w:pPrDefault>
   </w:docDefaults>
-  <w:latentStyles w:defLockedState="0" w:defUIPriority="99" w:defSemiHidden="0" w:defUnhideWhenUsed="0" w:defQFormat="0" w:count="376">
+  <w:latentStyles w:defLockedState="0" w:defUIPriority="99" w:defSemiHidden="0" w:defUnhideWhenUsed="0" w:defQFormat="0" w:count="371">
     <w:lsdException w:name="Normal" w:uiPriority="0" w:qFormat="1"/>
     <w:lsdException w:name="heading 1" w:uiPriority="9" w:qFormat="1"/>
     <w:lsdException w:name="heading 2" w:semiHidden="1" w:uiPriority="9" w:unhideWhenUsed="1" w:qFormat="1"/>
@@ -2878,11 +2960,6 @@
     <w:lsdException w:name="List Table 5 Dark Accent 6" w:uiPriority="50"/>
     <w:lsdException w:name="List Table 6 Colorful Accent 6" w:uiPriority="51"/>
     <w:lsdException w:name="List Table 7 Colorful Accent 6" w:uiPriority="52"/>
-    <w:lsdException w:name="Mention" w:semiHidden="1" w:unhideWhenUsed="1"/>
-    <w:lsdException w:name="Smart Hyperlink" w:semiHidden="1" w:unhideWhenUsed="1"/>
-    <w:lsdException w:name="Hashtag" w:semiHidden="1" w:unhideWhenUsed="1"/>
-    <w:lsdException w:name="Unresolved Mention" w:semiHidden="1" w:unhideWhenUsed="1"/>
-    <w:lsdException w:name="Smart Link" w:semiHidden="1" w:unhideWhenUsed="1"/>
   </w:latentStyles>
   <w:style w:type="paragraph" w:default="1" w:styleId="Normal">
     <w:name w:val="Normal"/>
@@ -3656,7 +3733,7 @@
       <w:shd w:val="clear" w:color="auto" w:fill="E6E6E6"/>
     </w:rPr>
   </w:style>
-  <w:style w:type="character" w:styleId="UnresolvedMention">
+  <w:style w:type="character" w:customStyle="1" w:styleId="UnresolvedMention">
     <w:name w:val="Unresolved Mention"/>
     <w:basedOn w:val="DefaultParagraphFont"/>
     <w:uiPriority w:val="99"/>

</xml_diff>